<commit_message>
Delete of HomeButton in diagram class' boundary object
</commit_message>
<xml_diff>
--- a/IDS_rad.docx
+++ b/IDS_rad.docx
@@ -4073,7 +4073,7 @@
           <w:szCs w:val="24"/>
         </w:rPr>
         <w:drawing>
-          <wp:inline distT="0" distB="0" distL="0" distR="0" wp14:anchorId="118C6F39" wp14:editId="27E1B54C">
+          <wp:inline distT="0" distB="0" distL="0" distR="0" wp14:anchorId="118C6F39" wp14:editId="02F42052">
             <wp:extent cx="6120130" cy="3404235"/>
             <wp:effectExtent l="0" t="0" r="0" b="5715"/>
             <wp:docPr id="1023955904" name="Immagine 9" descr="Immagine che contiene testo, schermata, software, Software multimediale&#10;&#10;Descrizione generata automaticamente"/>
@@ -9299,6 +9299,66 @@
       <w:bookmarkStart w:id="18" w:name="_Toc153102943"/>
       <w:r>
         <w:rPr>
+          <w:noProof/>
+        </w:rPr>
+        <w:drawing>
+          <wp:anchor distT="0" distB="0" distL="114300" distR="114300" simplePos="0" relativeHeight="251658240" behindDoc="0" locked="0" layoutInCell="1" allowOverlap="1" wp14:anchorId="726F87CD" wp14:editId="11223325">
+            <wp:simplePos x="0" y="0"/>
+            <wp:positionH relativeFrom="margin">
+              <wp:posOffset>-614045</wp:posOffset>
+            </wp:positionH>
+            <wp:positionV relativeFrom="page">
+              <wp:posOffset>1562100</wp:posOffset>
+            </wp:positionV>
+            <wp:extent cx="7330440" cy="4960620"/>
+            <wp:effectExtent l="0" t="0" r="3810" b="0"/>
+            <wp:wrapSquare wrapText="bothSides"/>
+            <wp:docPr id="184971225" name="Immagine 1" descr="Immagine che contiene diagramma, linea, testo&#10;&#10;Descrizione generata automaticamente"/>
+            <wp:cNvGraphicFramePr>
+              <a:graphicFrameLocks xmlns:a="http://schemas.openxmlformats.org/drawingml/2006/main" noChangeAspect="1"/>
+            </wp:cNvGraphicFramePr>
+            <a:graphic xmlns:a="http://schemas.openxmlformats.org/drawingml/2006/main">
+              <a:graphicData uri="http://schemas.openxmlformats.org/drawingml/2006/picture">
+                <pic:pic xmlns:pic="http://schemas.openxmlformats.org/drawingml/2006/picture">
+                  <pic:nvPicPr>
+                    <pic:cNvPr id="184971225" name="Immagine 1" descr="Immagine che contiene diagramma, linea, testo&#10;&#10;Descrizione generata automaticamente"/>
+                    <pic:cNvPicPr/>
+                  </pic:nvPicPr>
+                  <pic:blipFill>
+                    <a:blip r:embed="rId15">
+                      <a:extLst>
+                        <a:ext uri="{28A0092B-C50C-407E-A947-70E740481C1C}">
+                          <a14:useLocalDpi xmlns:a14="http://schemas.microsoft.com/office/drawing/2010/main" val="0"/>
+                        </a:ext>
+                      </a:extLst>
+                    </a:blip>
+                    <a:stretch>
+                      <a:fillRect/>
+                    </a:stretch>
+                  </pic:blipFill>
+                  <pic:spPr>
+                    <a:xfrm>
+                      <a:off x="0" y="0"/>
+                      <a:ext cx="7330440" cy="4960620"/>
+                    </a:xfrm>
+                    <a:prstGeom prst="rect">
+                      <a:avLst/>
+                    </a:prstGeom>
+                  </pic:spPr>
+                </pic:pic>
+              </a:graphicData>
+            </a:graphic>
+            <wp14:sizeRelH relativeFrom="margin">
+              <wp14:pctWidth>0</wp14:pctWidth>
+            </wp14:sizeRelH>
+            <wp14:sizeRelV relativeFrom="margin">
+              <wp14:pctHeight>0</wp14:pctHeight>
+            </wp14:sizeRelV>
+          </wp:anchor>
+        </w:drawing>
+      </w:r>
+      <w:r>
+        <w:rPr>
           <w:rFonts w:ascii="Palatino Linotype" w:hAnsi="Palatino Linotype"/>
           <w:sz w:val="28"/>
           <w:szCs w:val="28"/>
@@ -12435,47 +12495,7 @@
                 <w:sz w:val="24"/>
                 <w:szCs w:val="24"/>
               </w:rPr>
-              <w:t xml:space="preserve">Il login dell’utente </w:t>
-            </w:r>
-            <w:r>
-              <w:rPr>
-                <w:rFonts w:ascii="Palatino Linotype" w:hAnsi="Palatino Linotype"/>
-                <w:sz w:val="24"/>
-                <w:szCs w:val="24"/>
-              </w:rPr>
-              <w:t xml:space="preserve">(oppure </w:t>
-            </w:r>
-            <w:r>
-              <w:rPr>
-                <w:rFonts w:ascii="Palatino Linotype" w:hAnsi="Palatino Linotype"/>
-                <w:sz w:val="24"/>
-                <w:szCs w:val="24"/>
-              </w:rPr>
-              <w:t>de</w:t>
-            </w:r>
-            <w:r>
-              <w:rPr>
-                <w:rFonts w:ascii="Palatino Linotype" w:hAnsi="Palatino Linotype"/>
-                <w:sz w:val="24"/>
-                <w:szCs w:val="24"/>
-              </w:rPr>
-              <w:t xml:space="preserve">l giornalista o </w:t>
-            </w:r>
-            <w:r>
-              <w:rPr>
-                <w:rFonts w:ascii="Palatino Linotype" w:hAnsi="Palatino Linotype"/>
-                <w:sz w:val="24"/>
-                <w:szCs w:val="24"/>
-              </w:rPr>
-              <w:t>del</w:t>
-            </w:r>
-            <w:r>
-              <w:rPr>
-                <w:rFonts w:ascii="Palatino Linotype" w:hAnsi="Palatino Linotype"/>
-                <w:sz w:val="24"/>
-                <w:szCs w:val="24"/>
-              </w:rPr>
-              <w:t>l’amministratore)</w:t>
+              <w:t>Il login dell’utente (oppure del giornalista o dell’amministratore)</w:t>
             </w:r>
             <w:r>
               <w:rPr>
@@ -14603,23 +14623,7 @@
           <w:sz w:val="28"/>
           <w:szCs w:val="28"/>
         </w:rPr>
-        <w:t>Fornisce</w:t>
-      </w:r>
-      <w:r>
-        <w:rPr>
-          <w:rFonts w:ascii="Palatino Linotype" w:hAnsi="Palatino Linotype"/>
-          <w:sz w:val="28"/>
-          <w:szCs w:val="28"/>
-        </w:rPr>
-        <w:t xml:space="preserve"> </w:t>
-      </w:r>
-      <w:r>
-        <w:rPr>
-          <w:rFonts w:ascii="Palatino Linotype" w:hAnsi="Palatino Linotype"/>
-          <w:sz w:val="28"/>
-          <w:szCs w:val="28"/>
-        </w:rPr>
-        <w:t>Credenziali</w:t>
+        <w:t>Fornisce Credenziali</w:t>
       </w:r>
       <w:bookmarkEnd w:id="31"/>
     </w:p>
@@ -16975,17 +16979,7 @@
                 <w:sz w:val="24"/>
                 <w:szCs w:val="24"/>
               </w:rPr>
-              <w:t>Comment</w:t>
-            </w:r>
-            <w:r>
-              <w:rPr>
-                <w:rFonts w:ascii="Palatino Linotype" w:hAnsi="Palatino Linotype"/>
-                <w:b/>
-                <w:bCs/>
-                <w:sz w:val="24"/>
-                <w:szCs w:val="24"/>
-              </w:rPr>
-              <w:t>Button</w:t>
+              <w:t>CommentButton</w:t>
             </w:r>
           </w:p>
         </w:tc>
@@ -17021,21 +17015,19 @@
             <w:pPr>
               <w:rPr>
                 <w:rFonts w:ascii="Palatino Linotype" w:hAnsi="Palatino Linotype"/>
-                <w:b/>
-                <w:bCs/>
-                <w:sz w:val="24"/>
-                <w:szCs w:val="24"/>
-              </w:rPr>
-            </w:pPr>
-            <w:r>
-              <w:rPr>
-                <w:rFonts w:ascii="Palatino Linotype" w:hAnsi="Palatino Linotype"/>
-                <w:b/>
-                <w:bCs/>
-                <w:sz w:val="24"/>
-                <w:szCs w:val="24"/>
-              </w:rPr>
-              <w:t>HomeButton</w:t>
+                <w:sz w:val="24"/>
+                <w:szCs w:val="24"/>
+              </w:rPr>
+            </w:pPr>
+            <w:r>
+              <w:rPr>
+                <w:rFonts w:ascii="Palatino Linotype" w:hAnsi="Palatino Linotype"/>
+                <w:b/>
+                <w:bCs/>
+                <w:sz w:val="24"/>
+                <w:szCs w:val="24"/>
+              </w:rPr>
+              <w:t>JournalistInterface</w:t>
             </w:r>
           </w:p>
         </w:tc>
@@ -17057,7 +17049,15 @@
                 <w:sz w:val="24"/>
                 <w:szCs w:val="24"/>
               </w:rPr>
-              <w:t>Rappresenta il tasto “back home” delle pagine relative al login e alla registrazione e il tasto “home” per tutte le altre pagine.</w:t>
+              <w:t xml:space="preserve">Rappresenta </w:t>
+            </w:r>
+            <w:r>
+              <w:rPr>
+                <w:rFonts w:ascii="Palatino Linotype" w:hAnsi="Palatino Linotype"/>
+                <w:sz w:val="24"/>
+                <w:szCs w:val="24"/>
+              </w:rPr>
+              <w:t>l’interfaccia apposita per i giornalisti, dalla quale questi ultimi possono gestire le news.</w:t>
             </w:r>
           </w:p>
         </w:tc>
@@ -17071,19 +17071,21 @@
             <w:pPr>
               <w:rPr>
                 <w:rFonts w:ascii="Palatino Linotype" w:hAnsi="Palatino Linotype"/>
-                <w:sz w:val="24"/>
-                <w:szCs w:val="24"/>
-              </w:rPr>
-            </w:pPr>
-            <w:r>
-              <w:rPr>
-                <w:rFonts w:ascii="Palatino Linotype" w:hAnsi="Palatino Linotype"/>
-                <w:b/>
-                <w:bCs/>
-                <w:sz w:val="24"/>
-                <w:szCs w:val="24"/>
-              </w:rPr>
-              <w:t>JournalistInterface</w:t>
+                <w:b/>
+                <w:bCs/>
+                <w:sz w:val="24"/>
+                <w:szCs w:val="24"/>
+              </w:rPr>
+            </w:pPr>
+            <w:r>
+              <w:rPr>
+                <w:rFonts w:ascii="Palatino Linotype" w:hAnsi="Palatino Linotype"/>
+                <w:b/>
+                <w:bCs/>
+                <w:sz w:val="24"/>
+                <w:szCs w:val="24"/>
+              </w:rPr>
+              <w:t>AddNewsButton</w:t>
             </w:r>
           </w:p>
         </w:tc>
@@ -17105,15 +17107,31 @@
                 <w:sz w:val="24"/>
                 <w:szCs w:val="24"/>
               </w:rPr>
-              <w:t xml:space="preserve">Rappresenta </w:t>
-            </w:r>
-            <w:r>
-              <w:rPr>
-                <w:rFonts w:ascii="Palatino Linotype" w:hAnsi="Palatino Linotype"/>
-                <w:sz w:val="24"/>
-                <w:szCs w:val="24"/>
-              </w:rPr>
-              <w:t>l’interfaccia apposita per i giornalisti, dalla quale questi ultimi possono gestire le news.</w:t>
+              <w:t>Rappresenta il tasto “Add news” che si trova</w:t>
+            </w:r>
+            <w:r>
+              <w:rPr>
+                <w:rFonts w:ascii="Palatino Linotype" w:hAnsi="Palatino Linotype"/>
+                <w:sz w:val="24"/>
+                <w:szCs w:val="24"/>
+              </w:rPr>
+              <w:t xml:space="preserve"> nell’interfaccia dedicata ai giornalisti</w:t>
+            </w:r>
+            <w:r>
+              <w:rPr>
+                <w:rFonts w:ascii="Palatino Linotype" w:hAnsi="Palatino Linotype"/>
+                <w:sz w:val="24"/>
+                <w:szCs w:val="24"/>
+              </w:rPr>
+              <w:t>, e all’admin,</w:t>
+            </w:r>
+            <w:r>
+              <w:rPr>
+                <w:rFonts w:ascii="Palatino Linotype" w:hAnsi="Palatino Linotype"/>
+                <w:sz w:val="24"/>
+                <w:szCs w:val="24"/>
+              </w:rPr>
+              <w:t xml:space="preserve"> e serve per aggiungere un nuovo articolo.</w:t>
             </w:r>
           </w:p>
         </w:tc>
@@ -17141,7 +17159,7 @@
                 <w:sz w:val="24"/>
                 <w:szCs w:val="24"/>
               </w:rPr>
-              <w:t>AddNewsButton</w:t>
+              <w:t>ModifyNewsButton</w:t>
             </w:r>
           </w:p>
         </w:tc>
@@ -17163,15 +17181,7 @@
                 <w:sz w:val="24"/>
                 <w:szCs w:val="24"/>
               </w:rPr>
-              <w:t>Rappresenta il tasto “Add news” che si trova</w:t>
-            </w:r>
-            <w:r>
-              <w:rPr>
-                <w:rFonts w:ascii="Palatino Linotype" w:hAnsi="Palatino Linotype"/>
-                <w:sz w:val="24"/>
-                <w:szCs w:val="24"/>
-              </w:rPr>
-              <w:t xml:space="preserve"> nell’interfaccia dedicata ai giornalisti</w:t>
+              <w:t>Rappresenta il tasto “Modify news” che si trova nell’interfaccia dedicata ai giornalisti</w:t>
             </w:r>
             <w:r>
               <w:rPr>
@@ -17187,7 +17197,7 @@
                 <w:sz w:val="24"/>
                 <w:szCs w:val="24"/>
               </w:rPr>
-              <w:t xml:space="preserve"> e serve per aggiungere un nuovo articolo.</w:t>
+              <w:t xml:space="preserve"> e serve per modificare un articolo esistente.</w:t>
             </w:r>
           </w:p>
         </w:tc>
@@ -17215,7 +17225,7 @@
                 <w:sz w:val="24"/>
                 <w:szCs w:val="24"/>
               </w:rPr>
-              <w:t>ModifyNewsButton</w:t>
+              <w:t>RemoveNewsButton</w:t>
             </w:r>
           </w:p>
         </w:tc>
@@ -17237,7 +17247,7 @@
                 <w:sz w:val="24"/>
                 <w:szCs w:val="24"/>
               </w:rPr>
-              <w:t>Rappresenta il tasto “Modify news” che si trova nell’interfaccia dedicata ai giornalisti</w:t>
+              <w:t>Rappresenta il tasto “Remove news” che si trova nell’interfaccia dedicata ai giornalisti</w:t>
             </w:r>
             <w:r>
               <w:rPr>
@@ -17253,77 +17263,27 @@
                 <w:sz w:val="24"/>
                 <w:szCs w:val="24"/>
               </w:rPr>
-              <w:t xml:space="preserve"> e serve per modificare un articolo esistente.</w:t>
+              <w:t xml:space="preserve"> e serve per rimuovere un articolo esistente.</w:t>
             </w:r>
           </w:p>
         </w:tc>
       </w:tr>
-      <w:tr>
-        <w:tc>
-          <w:tcPr>
-            <w:tcW w:w="4814" w:type="dxa"/>
-          </w:tcPr>
-          <w:p>
-            <w:pPr>
-              <w:rPr>
-                <w:rFonts w:ascii="Palatino Linotype" w:hAnsi="Palatino Linotype"/>
-                <w:b/>
-                <w:bCs/>
-                <w:sz w:val="24"/>
-                <w:szCs w:val="24"/>
-              </w:rPr>
-            </w:pPr>
-            <w:r>
-              <w:rPr>
-                <w:rFonts w:ascii="Palatino Linotype" w:hAnsi="Palatino Linotype"/>
-                <w:b/>
-                <w:bCs/>
-                <w:sz w:val="24"/>
-                <w:szCs w:val="24"/>
-              </w:rPr>
-              <w:t>RemoveNewsButton</w:t>
-            </w:r>
-          </w:p>
-        </w:tc>
-        <w:tc>
-          <w:tcPr>
-            <w:tcW w:w="4814" w:type="dxa"/>
-          </w:tcPr>
-          <w:p>
-            <w:pPr>
-              <w:rPr>
-                <w:rFonts w:ascii="Palatino Linotype" w:hAnsi="Palatino Linotype"/>
-                <w:sz w:val="24"/>
-                <w:szCs w:val="24"/>
-              </w:rPr>
-            </w:pPr>
-            <w:r>
-              <w:rPr>
-                <w:rFonts w:ascii="Palatino Linotype" w:hAnsi="Palatino Linotype"/>
-                <w:sz w:val="24"/>
-                <w:szCs w:val="24"/>
-              </w:rPr>
-              <w:t>Rappresenta il tasto “Remove news” che si trova nell’interfaccia dedicata ai giornalisti</w:t>
-            </w:r>
-            <w:r>
-              <w:rPr>
-                <w:rFonts w:ascii="Palatino Linotype" w:hAnsi="Palatino Linotype"/>
-                <w:sz w:val="24"/>
-                <w:szCs w:val="24"/>
-              </w:rPr>
-              <w:t>, e all’admin,</w:t>
-            </w:r>
-            <w:r>
-              <w:rPr>
-                <w:rFonts w:ascii="Palatino Linotype" w:hAnsi="Palatino Linotype"/>
-                <w:sz w:val="24"/>
-                <w:szCs w:val="24"/>
-              </w:rPr>
-              <w:t xml:space="preserve"> e serve per rimuovere un articolo esistente.</w:t>
-            </w:r>
-          </w:p>
-        </w:tc>
-      </w:tr>
+    </w:tbl>
+    <w:p>
+      <w:r>
+        <w:br w:type="page"/>
+      </w:r>
+    </w:p>
+    <w:tbl>
+      <w:tblPr>
+        <w:tblStyle w:val="Grigliatabella"/>
+        <w:tblW w:w="0" w:type="auto"/>
+        <w:tblLook w:val="04A0" w:firstRow="1" w:lastRow="0" w:firstColumn="1" w:lastColumn="0" w:noHBand="0" w:noVBand="1"/>
+      </w:tblPr>
+      <w:tblGrid>
+        <w:gridCol w:w="4814"/>
+        <w:gridCol w:w="4814"/>
+      </w:tblGrid>
       <w:tr>
         <w:tc>
           <w:tcPr>
@@ -17611,27 +17571,7 @@
                 <w:sz w:val="24"/>
                 <w:szCs w:val="24"/>
               </w:rPr>
-              <w:t>Vi</w:t>
-            </w:r>
-            <w:r>
-              <w:rPr>
-                <w:rFonts w:ascii="Palatino Linotype" w:hAnsi="Palatino Linotype"/>
-                <w:b/>
-                <w:bCs/>
-                <w:sz w:val="24"/>
-                <w:szCs w:val="24"/>
-              </w:rPr>
-              <w:t>sitDrivers</w:t>
-            </w:r>
-            <w:r>
-              <w:rPr>
-                <w:rFonts w:ascii="Palatino Linotype" w:hAnsi="Palatino Linotype"/>
-                <w:b/>
-                <w:bCs/>
-                <w:sz w:val="24"/>
-                <w:szCs w:val="24"/>
-              </w:rPr>
-              <w:t>Control</w:t>
+              <w:t>VisitDriversControl</w:t>
             </w:r>
           </w:p>
         </w:tc>
@@ -17653,39 +17593,7 @@
                 <w:sz w:val="24"/>
                 <w:szCs w:val="24"/>
               </w:rPr>
-              <w:t xml:space="preserve">Rappresenta l’oggetto che si occupa della visualizzazione del </w:t>
-            </w:r>
-            <w:r>
-              <w:rPr>
-                <w:rFonts w:ascii="Palatino Linotype" w:hAnsi="Palatino Linotype"/>
-                <w:sz w:val="24"/>
-                <w:szCs w:val="24"/>
-              </w:rPr>
-              <w:t>pilota</w:t>
-            </w:r>
-            <w:r>
-              <w:rPr>
-                <w:rFonts w:ascii="Palatino Linotype" w:hAnsi="Palatino Linotype"/>
-                <w:sz w:val="24"/>
-                <w:szCs w:val="24"/>
-              </w:rPr>
-              <w:t xml:space="preserve"> specificato tramite </w:t>
-            </w:r>
-            <w:r>
-              <w:rPr>
-                <w:rFonts w:ascii="Palatino Linotype" w:hAnsi="Palatino Linotype"/>
-                <w:sz w:val="24"/>
-                <w:szCs w:val="24"/>
-              </w:rPr>
-              <w:t>Drivers</w:t>
-            </w:r>
-            <w:r>
-              <w:rPr>
-                <w:rFonts w:ascii="Palatino Linotype" w:hAnsi="Palatino Linotype"/>
-                <w:sz w:val="24"/>
-                <w:szCs w:val="24"/>
-              </w:rPr>
-              <w:t>Button.</w:t>
+              <w:t>Rappresenta l’oggetto che si occupa della visualizzazione del pilota specificato tramite DriversButton.</w:t>
             </w:r>
           </w:p>
         </w:tc>
@@ -17713,27 +17621,7 @@
                 <w:sz w:val="24"/>
                 <w:szCs w:val="24"/>
               </w:rPr>
-              <w:t>Vi</w:t>
-            </w:r>
-            <w:r>
-              <w:rPr>
-                <w:rFonts w:ascii="Palatino Linotype" w:hAnsi="Palatino Linotype"/>
-                <w:b/>
-                <w:bCs/>
-                <w:sz w:val="24"/>
-                <w:szCs w:val="24"/>
-              </w:rPr>
-              <w:t>sitSchedule</w:t>
-            </w:r>
-            <w:r>
-              <w:rPr>
-                <w:rFonts w:ascii="Palatino Linotype" w:hAnsi="Palatino Linotype"/>
-                <w:b/>
-                <w:bCs/>
-                <w:sz w:val="24"/>
-                <w:szCs w:val="24"/>
-              </w:rPr>
-              <w:t>Control</w:t>
+              <w:t>VisitScheduleControl</w:t>
             </w:r>
           </w:p>
         </w:tc>
@@ -17755,47 +17643,7 @@
                 <w:sz w:val="24"/>
                 <w:szCs w:val="24"/>
               </w:rPr>
-              <w:t xml:space="preserve">Rappresenta l’oggetto che si occupa della visualizzazione del </w:t>
-            </w:r>
-            <w:r>
-              <w:rPr>
-                <w:rFonts w:ascii="Palatino Linotype" w:hAnsi="Palatino Linotype"/>
-                <w:sz w:val="24"/>
-                <w:szCs w:val="24"/>
-              </w:rPr>
-              <w:t>calendario</w:t>
-            </w:r>
-            <w:r>
-              <w:rPr>
-                <w:rFonts w:ascii="Palatino Linotype" w:hAnsi="Palatino Linotype"/>
-                <w:sz w:val="24"/>
-                <w:szCs w:val="24"/>
-              </w:rPr>
-              <w:t xml:space="preserve"> </w:t>
-            </w:r>
-            <w:r>
-              <w:rPr>
-                <w:rFonts w:ascii="Palatino Linotype" w:hAnsi="Palatino Linotype"/>
-                <w:sz w:val="24"/>
-                <w:szCs w:val="24"/>
-              </w:rPr>
-              <w:t>della stagione corrente di Formula 1</w:t>
-            </w:r>
-            <w:r>
-              <w:rPr>
-                <w:rFonts w:ascii="Palatino Linotype" w:hAnsi="Palatino Linotype"/>
-                <w:sz w:val="24"/>
-                <w:szCs w:val="24"/>
-              </w:rPr>
-              <w:t xml:space="preserve"> </w:t>
-            </w:r>
-            <w:r>
-              <w:rPr>
-                <w:rFonts w:ascii="Palatino Linotype" w:hAnsi="Palatino Linotype"/>
-                <w:sz w:val="24"/>
-                <w:szCs w:val="24"/>
-              </w:rPr>
-              <w:t>dopo aver</w:t>
+              <w:t>Rappresenta l’oggetto che si occupa della visualizzazione del calendario della stagione corrente di Formula 1 dopo aver</w:t>
             </w:r>
             <w:r>
               <w:rPr>
@@ -17811,23 +17659,7 @@
                 <w:sz w:val="24"/>
                 <w:szCs w:val="24"/>
               </w:rPr>
-              <w:t xml:space="preserve"> </w:t>
-            </w:r>
-            <w:r>
-              <w:rPr>
-                <w:rFonts w:ascii="Palatino Linotype" w:hAnsi="Palatino Linotype"/>
-                <w:sz w:val="24"/>
-                <w:szCs w:val="24"/>
-              </w:rPr>
-              <w:t>Schedule</w:t>
-            </w:r>
-            <w:r>
-              <w:rPr>
-                <w:rFonts w:ascii="Palatino Linotype" w:hAnsi="Palatino Linotype"/>
-                <w:sz w:val="24"/>
-                <w:szCs w:val="24"/>
-              </w:rPr>
-              <w:t>Button.</w:t>
+              <w:t xml:space="preserve"> ScheduleButton.</w:t>
             </w:r>
           </w:p>
         </w:tc>
@@ -17855,27 +17687,7 @@
                 <w:sz w:val="24"/>
                 <w:szCs w:val="24"/>
               </w:rPr>
-              <w:t>Vi</w:t>
-            </w:r>
-            <w:r>
-              <w:rPr>
-                <w:rFonts w:ascii="Palatino Linotype" w:hAnsi="Palatino Linotype"/>
-                <w:b/>
-                <w:bCs/>
-                <w:sz w:val="24"/>
-                <w:szCs w:val="24"/>
-              </w:rPr>
-              <w:t>sitStandings</w:t>
-            </w:r>
-            <w:r>
-              <w:rPr>
-                <w:rFonts w:ascii="Palatino Linotype" w:hAnsi="Palatino Linotype"/>
-                <w:b/>
-                <w:bCs/>
-                <w:sz w:val="24"/>
-                <w:szCs w:val="24"/>
-              </w:rPr>
-              <w:t>Control</w:t>
+              <w:t>VisitStandingsControl</w:t>
             </w:r>
           </w:p>
         </w:tc>
@@ -17897,55 +17709,7 @@
                 <w:sz w:val="24"/>
                 <w:szCs w:val="24"/>
               </w:rPr>
-              <w:t>Rappresenta l’oggetto che si occupa della visualizzazione del</w:t>
-            </w:r>
-            <w:r>
-              <w:rPr>
-                <w:rFonts w:ascii="Palatino Linotype" w:hAnsi="Palatino Linotype"/>
-                <w:sz w:val="24"/>
-                <w:szCs w:val="24"/>
-              </w:rPr>
-              <w:t xml:space="preserve">la classifica </w:t>
-            </w:r>
-            <w:r>
-              <w:rPr>
-                <w:rFonts w:ascii="Palatino Linotype" w:hAnsi="Palatino Linotype"/>
-                <w:sz w:val="24"/>
-                <w:szCs w:val="24"/>
-              </w:rPr>
-              <w:t>specificat</w:t>
-            </w:r>
-            <w:r>
-              <w:rPr>
-                <w:rFonts w:ascii="Palatino Linotype" w:hAnsi="Palatino Linotype"/>
-                <w:sz w:val="24"/>
-                <w:szCs w:val="24"/>
-              </w:rPr>
-              <w:t>a</w:t>
-            </w:r>
-            <w:r>
-              <w:rPr>
-                <w:rFonts w:ascii="Palatino Linotype" w:hAnsi="Palatino Linotype"/>
-                <w:sz w:val="24"/>
-                <w:szCs w:val="24"/>
-              </w:rPr>
-              <w:t xml:space="preserve"> tramite</w:t>
-            </w:r>
-            <w:r>
-              <w:rPr>
-                <w:rFonts w:ascii="Palatino Linotype" w:hAnsi="Palatino Linotype"/>
-                <w:sz w:val="24"/>
-                <w:szCs w:val="24"/>
-              </w:rPr>
-              <w:t xml:space="preserve"> DriversStandingsButton o ConstructorsStandingsButton</w:t>
-            </w:r>
-            <w:r>
-              <w:rPr>
-                <w:rFonts w:ascii="Palatino Linotype" w:hAnsi="Palatino Linotype"/>
-                <w:sz w:val="24"/>
-                <w:szCs w:val="24"/>
-              </w:rPr>
-              <w:t>.</w:t>
+              <w:t>Rappresenta l’oggetto che si occupa della visualizzazione della classifica specificata tramite DriversStandingsButton o ConstructorsStandingsButton.</w:t>
             </w:r>
           </w:p>
         </w:tc>
@@ -17973,27 +17737,7 @@
                 <w:sz w:val="24"/>
                 <w:szCs w:val="24"/>
               </w:rPr>
-              <w:t>Vi</w:t>
-            </w:r>
-            <w:r>
-              <w:rPr>
-                <w:rFonts w:ascii="Palatino Linotype" w:hAnsi="Palatino Linotype"/>
-                <w:b/>
-                <w:bCs/>
-                <w:sz w:val="24"/>
-                <w:szCs w:val="24"/>
-              </w:rPr>
-              <w:t>sitNews</w:t>
-            </w:r>
-            <w:r>
-              <w:rPr>
-                <w:rFonts w:ascii="Palatino Linotype" w:hAnsi="Palatino Linotype"/>
-                <w:b/>
-                <w:bCs/>
-                <w:sz w:val="24"/>
-                <w:szCs w:val="24"/>
-              </w:rPr>
-              <w:t>Control</w:t>
+              <w:t>VisitNewsControl</w:t>
             </w:r>
           </w:p>
         </w:tc>
@@ -18015,15 +17759,7 @@
                 <w:sz w:val="24"/>
                 <w:szCs w:val="24"/>
               </w:rPr>
-              <w:t>Rappresenta l’oggetto che si occupa della visualizzazione del</w:t>
-            </w:r>
-            <w:r>
-              <w:rPr>
-                <w:rFonts w:ascii="Palatino Linotype" w:hAnsi="Palatino Linotype"/>
-                <w:sz w:val="24"/>
-                <w:szCs w:val="24"/>
-              </w:rPr>
-              <w:t xml:space="preserve">la news </w:t>
+              <w:t xml:space="preserve">Rappresenta l’oggetto che si occupa della visualizzazione della news </w:t>
             </w:r>
             <w:r>
               <w:rPr>
@@ -18147,87 +17883,7 @@
                 <w:sz w:val="24"/>
                 <w:szCs w:val="24"/>
               </w:rPr>
-              <w:t xml:space="preserve">Rappresenta l’oggetto che si occupa della gestione delle informazioni ricavate dal </w:t>
-            </w:r>
-            <w:r>
-              <w:rPr>
-                <w:rFonts w:ascii="Palatino Linotype" w:hAnsi="Palatino Linotype"/>
-                <w:sz w:val="24"/>
-                <w:szCs w:val="24"/>
-              </w:rPr>
-              <w:t>Login</w:t>
-            </w:r>
-            <w:r>
-              <w:rPr>
-                <w:rFonts w:ascii="Palatino Linotype" w:hAnsi="Palatino Linotype"/>
-                <w:sz w:val="24"/>
-                <w:szCs w:val="24"/>
-              </w:rPr>
-              <w:t>Form e finalizza l</w:t>
-            </w:r>
-            <w:r>
-              <w:rPr>
-                <w:rFonts w:ascii="Palatino Linotype" w:hAnsi="Palatino Linotype"/>
-                <w:sz w:val="24"/>
-                <w:szCs w:val="24"/>
-              </w:rPr>
-              <w:t>’accesso</w:t>
-            </w:r>
-            <w:r>
-              <w:rPr>
-                <w:rFonts w:ascii="Palatino Linotype" w:hAnsi="Palatino Linotype"/>
-                <w:sz w:val="24"/>
-                <w:szCs w:val="24"/>
-              </w:rPr>
-              <w:t>, se un utente</w:t>
-            </w:r>
-            <w:r>
-              <w:rPr>
-                <w:rFonts w:ascii="Palatino Linotype" w:hAnsi="Palatino Linotype"/>
-                <w:sz w:val="24"/>
-                <w:szCs w:val="24"/>
-              </w:rPr>
-              <w:t xml:space="preserve"> (o anche giornalista o amministratore)</w:t>
-            </w:r>
-            <w:r>
-              <w:rPr>
-                <w:rFonts w:ascii="Palatino Linotype" w:hAnsi="Palatino Linotype"/>
-                <w:sz w:val="24"/>
-                <w:szCs w:val="24"/>
-              </w:rPr>
-              <w:t xml:space="preserve"> con quell’email e </w:t>
-            </w:r>
-            <w:r>
-              <w:rPr>
-                <w:rFonts w:ascii="Palatino Linotype" w:hAnsi="Palatino Linotype"/>
-                <w:sz w:val="24"/>
-                <w:szCs w:val="24"/>
-              </w:rPr>
-              <w:t>quella password è registrato</w:t>
-            </w:r>
-            <w:r>
-              <w:rPr>
-                <w:rFonts w:ascii="Palatino Linotype" w:hAnsi="Palatino Linotype"/>
-                <w:sz w:val="24"/>
-                <w:szCs w:val="24"/>
-              </w:rPr>
-              <w:t xml:space="preserve">, oppure segnala </w:t>
-            </w:r>
-            <w:r>
-              <w:rPr>
-                <w:rFonts w:ascii="Palatino Linotype" w:hAnsi="Palatino Linotype"/>
-                <w:sz w:val="24"/>
-                <w:szCs w:val="24"/>
-              </w:rPr>
-              <w:t>un errore nel caso in cui non vi sia alcun utente registrato (oppure giornalista o amministratore) con quei dati</w:t>
-            </w:r>
-            <w:r>
-              <w:rPr>
-                <w:rFonts w:ascii="Palatino Linotype" w:hAnsi="Palatino Linotype"/>
-                <w:sz w:val="24"/>
-                <w:szCs w:val="24"/>
-              </w:rPr>
-              <w:t>.</w:t>
+              <w:t>Rappresenta l’oggetto che si occupa della gestione delle informazioni ricavate dal LoginForm e finalizza l’accesso, se un utente (o anche giornalista o amministratore) con quell’email e quella password è registrato, oppure segnala un errore nel caso in cui non vi sia alcun utente registrato (oppure giornalista o amministratore) con quei dati.</w:t>
             </w:r>
           </w:p>
         </w:tc>
@@ -18277,15 +17933,7 @@
                 <w:sz w:val="24"/>
                 <w:szCs w:val="24"/>
               </w:rPr>
-              <w:t>Rappresenta l’oggetto che si occupa della gestione del</w:t>
-            </w:r>
-            <w:r>
-              <w:rPr>
-                <w:rFonts w:ascii="Palatino Linotype" w:hAnsi="Palatino Linotype"/>
-                <w:sz w:val="24"/>
-                <w:szCs w:val="24"/>
-              </w:rPr>
-              <w:t xml:space="preserve"> logout derivante dal tasto LogoutButton e che riporta l’utente, il giornalista o l’amministratore in homepage.</w:t>
+              <w:t>Rappresenta l’oggetto che si occupa della gestione del logout derivante dal tasto LogoutButton e che riporta l’utente, il giornalista o l’amministratore in homepage.</w:t>
             </w:r>
           </w:p>
         </w:tc>
@@ -18462,39 +18110,7 @@
                 <w:sz w:val="24"/>
                 <w:szCs w:val="24"/>
               </w:rPr>
-              <w:t xml:space="preserve">Rappresenta l’oggetto che si occupa della gestione </w:t>
-            </w:r>
-            <w:r>
-              <w:rPr>
-                <w:rFonts w:ascii="Palatino Linotype" w:hAnsi="Palatino Linotype"/>
-                <w:sz w:val="24"/>
-                <w:szCs w:val="24"/>
-              </w:rPr>
-              <w:t xml:space="preserve">della modifica </w:t>
-            </w:r>
-            <w:r>
-              <w:rPr>
-                <w:rFonts w:ascii="Palatino Linotype" w:hAnsi="Palatino Linotype"/>
-                <w:sz w:val="24"/>
-                <w:szCs w:val="24"/>
-              </w:rPr>
-              <w:t xml:space="preserve">di una news da parte di un giornalista o di un amministratore, dopo aver premuto il tasto </w:t>
-            </w:r>
-            <w:r>
-              <w:rPr>
-                <w:rFonts w:ascii="Palatino Linotype" w:hAnsi="Palatino Linotype"/>
-                <w:sz w:val="24"/>
-                <w:szCs w:val="24"/>
-              </w:rPr>
-              <w:t>Modify</w:t>
-            </w:r>
-            <w:r>
-              <w:rPr>
-                <w:rFonts w:ascii="Palatino Linotype" w:hAnsi="Palatino Linotype"/>
-                <w:sz w:val="24"/>
-                <w:szCs w:val="24"/>
-              </w:rPr>
-              <w:t>NewsButton dalla propria interfaccia dedicata.</w:t>
+              <w:t>Rappresenta l’oggetto che si occupa della gestione della modifica di una news da parte di un giornalista o di un amministratore, dopo aver premuto il tasto ModifyNewsButton dalla propria interfaccia dedicata.</w:t>
             </w:r>
           </w:p>
         </w:tc>
@@ -18544,39 +18160,7 @@
                 <w:sz w:val="24"/>
                 <w:szCs w:val="24"/>
               </w:rPr>
-              <w:t xml:space="preserve">Rappresenta l’oggetto che si occupa della gestione della </w:t>
-            </w:r>
-            <w:r>
-              <w:rPr>
-                <w:rFonts w:ascii="Palatino Linotype" w:hAnsi="Palatino Linotype"/>
-                <w:sz w:val="24"/>
-                <w:szCs w:val="24"/>
-              </w:rPr>
-              <w:t>rimozione</w:t>
-            </w:r>
-            <w:r>
-              <w:rPr>
-                <w:rFonts w:ascii="Palatino Linotype" w:hAnsi="Palatino Linotype"/>
-                <w:sz w:val="24"/>
-                <w:szCs w:val="24"/>
-              </w:rPr>
-              <w:t xml:space="preserve"> di una news da parte di un giornalista o di un amministratore, dopo aver premuto il tasto </w:t>
-            </w:r>
-            <w:r>
-              <w:rPr>
-                <w:rFonts w:ascii="Palatino Linotype" w:hAnsi="Palatino Linotype"/>
-                <w:sz w:val="24"/>
-                <w:szCs w:val="24"/>
-              </w:rPr>
-              <w:t>Remove</w:t>
-            </w:r>
-            <w:r>
-              <w:rPr>
-                <w:rFonts w:ascii="Palatino Linotype" w:hAnsi="Palatino Linotype"/>
-                <w:sz w:val="24"/>
-                <w:szCs w:val="24"/>
-              </w:rPr>
-              <w:t>NewsButton dalla propria interfaccia dedicata.</w:t>
+              <w:t>Rappresenta l’oggetto che si occupa della gestione della rimozione di una news da parte di un giornalista o di un amministratore, dopo aver premuto il tasto RemoveNewsButton dalla propria interfaccia dedicata.</w:t>
             </w:r>
           </w:p>
         </w:tc>
@@ -18626,39 +18210,7 @@
                 <w:sz w:val="24"/>
                 <w:szCs w:val="24"/>
               </w:rPr>
-              <w:t>Rappresenta l’oggetto che si occupa della gestione del</w:t>
-            </w:r>
-            <w:r>
-              <w:rPr>
-                <w:rFonts w:ascii="Palatino Linotype" w:hAnsi="Palatino Linotype"/>
-                <w:sz w:val="24"/>
-                <w:szCs w:val="24"/>
-              </w:rPr>
-              <w:t xml:space="preserve">la fornitura di credenziali da parte di un </w:t>
-            </w:r>
-            <w:r>
-              <w:rPr>
-                <w:rFonts w:ascii="Palatino Linotype" w:hAnsi="Palatino Linotype"/>
-                <w:sz w:val="24"/>
-                <w:szCs w:val="24"/>
-              </w:rPr>
-              <w:t>amministratore</w:t>
-            </w:r>
-            <w:r>
-              <w:rPr>
-                <w:rFonts w:ascii="Palatino Linotype" w:hAnsi="Palatino Linotype"/>
-                <w:sz w:val="24"/>
-                <w:szCs w:val="24"/>
-              </w:rPr>
-              <w:t xml:space="preserve"> ad un giornalista</w:t>
-            </w:r>
-            <w:r>
-              <w:rPr>
-                <w:rFonts w:ascii="Palatino Linotype" w:hAnsi="Palatino Linotype"/>
-                <w:sz w:val="24"/>
-                <w:szCs w:val="24"/>
-              </w:rPr>
-              <w:t xml:space="preserve">, dopo aver premuto il tasto </w:t>
+              <w:t xml:space="preserve">Rappresenta l’oggetto che si occupa della gestione della fornitura di credenziali da parte di un amministratore ad un giornalista, dopo aver premuto il tasto </w:t>
             </w:r>
             <w:r>
               <w:rPr>

</xml_diff>

<commit_message>
Add some sequence diagram
</commit_message>
<xml_diff>
--- a/IDS_rad.docx
+++ b/IDS_rad.docx
@@ -4144,7 +4144,7 @@
           <w:szCs w:val="24"/>
         </w:rPr>
         <w:drawing>
-          <wp:inline distT="0" distB="0" distL="0" distR="0" wp14:anchorId="118C6F39" wp14:editId="2E24CEF5">
+          <wp:inline distT="0" distB="0" distL="0" distR="0" wp14:anchorId="118C6F39" wp14:editId="43C401EB">
             <wp:extent cx="6120130" cy="3404235"/>
             <wp:effectExtent l="0" t="0" r="0" b="5715"/>
             <wp:docPr id="1023955904" name="Immagine 9" descr="Immagine che contiene testo, schermata, software, Software multimediale&#10;&#10;Descrizione generata automaticamente"/>
@@ -15103,7 +15103,23 @@
           <w:sz w:val="24"/>
           <w:szCs w:val="24"/>
         </w:rPr>
-        <w:t>Gli oggetti identificati, ovviamente, si dividono in tre categorie:</w:t>
+        <w:t>Gli oggetti identificati</w:t>
+      </w:r>
+      <w:r>
+        <w:rPr>
+          <w:rFonts w:ascii="Palatino Linotype" w:hAnsi="Palatino Linotype"/>
+          <w:sz w:val="24"/>
+          <w:szCs w:val="24"/>
+        </w:rPr>
+        <w:t xml:space="preserve"> </w:t>
+      </w:r>
+      <w:r>
+        <w:rPr>
+          <w:rFonts w:ascii="Palatino Linotype" w:hAnsi="Palatino Linotype"/>
+          <w:sz w:val="24"/>
+          <w:szCs w:val="24"/>
+        </w:rPr>
+        <w:t>si dividono in tre categorie:</w:t>
       </w:r>
     </w:p>
     <w:p>
@@ -16806,6 +16822,14 @@
                 <w:sz w:val="24"/>
                 <w:szCs w:val="24"/>
               </w:rPr>
+              <w:t>, dei giornalisti e dell’admin</w:t>
+            </w:r>
+            <w:r>
+              <w:rPr>
+                <w:rFonts w:ascii="Palatino Linotype" w:hAnsi="Palatino Linotype"/>
+                <w:sz w:val="24"/>
+                <w:szCs w:val="24"/>
+              </w:rPr>
               <w:t>.</w:t>
             </w:r>
           </w:p>
@@ -17062,7 +17086,23 @@
                 <w:sz w:val="24"/>
                 <w:szCs w:val="24"/>
               </w:rPr>
-              <w:t>Rappresenta il tasto “Comment” che si trova nelle pagine delle news, alla fine dell’articolo, nel caso in cui l’utente si sia loggato. Questo tasto fa aprire un pop up che permette di scrivere un commento.</w:t>
+              <w:t xml:space="preserve">Rappresenta il tasto “Comment” che si trova nelle pagine delle news, alla fine dell’articolo, nel caso in cui l’utente si sia loggato. Questo tasto </w:t>
+            </w:r>
+            <w:r>
+              <w:rPr>
+                <w:rFonts w:ascii="Palatino Linotype" w:hAnsi="Palatino Linotype"/>
+                <w:sz w:val="24"/>
+                <w:szCs w:val="24"/>
+              </w:rPr>
+              <w:t>permette di pubblicare un commento</w:t>
+            </w:r>
+            <w:r>
+              <w:rPr>
+                <w:rFonts w:ascii="Palatino Linotype" w:hAnsi="Palatino Linotype"/>
+                <w:sz w:val="24"/>
+                <w:szCs w:val="24"/>
+              </w:rPr>
+              <w:t>.</w:t>
             </w:r>
           </w:p>
         </w:tc>

</xml_diff>

<commit_message>
Check rad & ssd
</commit_message>
<xml_diff>
--- a/IDS_rad.docx
+++ b/IDS_rad.docx
@@ -156,7 +156,7 @@
           <w:rFonts w:ascii="Palatino Linotype" w:hAnsi="Palatino Linotype"/>
           <w:sz w:val="40"/>
           <w:szCs w:val="40"/>
-          <w:lang w:eastAsia="it-IT"/>
+          <w:lang w:val="en-US" w:eastAsia="it-IT"/>
         </w:rPr>
       </w:pPr>
       <w:r>
@@ -164,7 +164,7 @@
           <w:rFonts w:ascii="Palatino Linotype" w:hAnsi="Palatino Linotype"/>
           <w:sz w:val="40"/>
           <w:szCs w:val="40"/>
-          <w:lang w:eastAsia="it-IT"/>
+          <w:lang w:val="en-US" w:eastAsia="it-IT"/>
         </w:rPr>
         <w:t>F1 Universe – RAD</w:t>
       </w:r>
@@ -197,27 +197,7 @@
             <w:szCs w:val="40"/>
             <w:lang w:val="en-US" w:eastAsia="it-IT"/>
           </w:rPr>
-          <w:t>https://f1universex.eu.p</w:t>
-        </w:r>
-        <w:r>
-          <w:rPr>
-            <w:rStyle w:val="Collegamentoipertestuale"/>
-            <w:rFonts w:ascii="Palatino Linotype" w:hAnsi="Palatino Linotype"/>
-            <w:sz w:val="40"/>
-            <w:szCs w:val="40"/>
-            <w:lang w:val="en-US" w:eastAsia="it-IT"/>
-          </w:rPr>
-          <w:t>y</w:t>
-        </w:r>
-        <w:r>
-          <w:rPr>
-            <w:rStyle w:val="Collegamentoipertestuale"/>
-            <w:rFonts w:ascii="Palatino Linotype" w:hAnsi="Palatino Linotype"/>
-            <w:sz w:val="40"/>
-            <w:szCs w:val="40"/>
-            <w:lang w:val="en-US" w:eastAsia="it-IT"/>
-          </w:rPr>
-          <w:t>thonanywhere.com/</w:t>
+          <w:t>https://f1universex.eu.pythonanywhere.com/</w:t>
         </w:r>
       </w:hyperlink>
     </w:p>
@@ -4428,15 +4408,23 @@
           <w:sz w:val="24"/>
           <w:szCs w:val="24"/>
         </w:rPr>
-        <w:t>a Progressive Web App</w:t>
-      </w:r>
-      <w:r>
-        <w:rPr>
-          <w:rFonts w:ascii="Palatino Linotype" w:hAnsi="Palatino Linotype"/>
-          <w:sz w:val="24"/>
-          <w:szCs w:val="24"/>
-        </w:rPr>
-        <w:t>, che si adatti a tutti i tipi di dispositivi,</w:t>
+        <w:t>a Progressive Web Ap</w:t>
+      </w:r>
+      <w:r>
+        <w:rPr>
+          <w:rFonts w:ascii="Palatino Linotype" w:hAnsi="Palatino Linotype"/>
+          <w:sz w:val="24"/>
+          <w:szCs w:val="24"/>
+        </w:rPr>
+        <w:t>p</w:t>
+      </w:r>
+      <w:r>
+        <w:rPr>
+          <w:rFonts w:ascii="Palatino Linotype" w:hAnsi="Palatino Linotype"/>
+          <w:sz w:val="24"/>
+          <w:szCs w:val="24"/>
+        </w:rPr>
+        <w:t xml:space="preserve"> che si adatti a tutti i tipi di dispositivi,</w:t>
       </w:r>
       <w:r>
         <w:rPr>
@@ -4670,7 +4658,23 @@
           <w:sz w:val="24"/>
           <w:szCs w:val="24"/>
         </w:rPr>
-        <w:t xml:space="preserve">mostra tutte le ultime news pubblicate dai </w:t>
+        <w:t>mostra tutte le ultime news</w:t>
+      </w:r>
+      <w:r>
+        <w:rPr>
+          <w:rFonts w:ascii="Palatino Linotype" w:hAnsi="Palatino Linotype"/>
+          <w:sz w:val="24"/>
+          <w:szCs w:val="24"/>
+        </w:rPr>
+        <w:t>,</w:t>
+      </w:r>
+      <w:r>
+        <w:rPr>
+          <w:rFonts w:ascii="Palatino Linotype" w:hAnsi="Palatino Linotype"/>
+          <w:sz w:val="24"/>
+          <w:szCs w:val="24"/>
+        </w:rPr>
+        <w:t xml:space="preserve"> pubblicate dai </w:t>
       </w:r>
       <w:r>
         <w:rPr>
@@ -5061,7 +5065,7 @@
           <w:sz w:val="24"/>
           <w:szCs w:val="24"/>
         </w:rPr>
-        <w:t xml:space="preserve">Proprio parlando di concorrenti, portiamo come esempio </w:t>
+        <w:t xml:space="preserve">Proprio parlando di concorrenti portiamo come esempio </w:t>
       </w:r>
       <w:r>
         <w:rPr>
@@ -5087,7 +5091,25 @@
             <w:sz w:val="24"/>
             <w:szCs w:val="24"/>
           </w:rPr>
-          <w:t>Formula Passion</w:t>
+          <w:t>Formula</w:t>
+        </w:r>
+        <w:r>
+          <w:rPr>
+            <w:rStyle w:val="Collegamentoipertestuale"/>
+            <w:rFonts w:ascii="Palatino Linotype" w:hAnsi="Palatino Linotype"/>
+            <w:sz w:val="24"/>
+            <w:szCs w:val="24"/>
+          </w:rPr>
+          <w:t xml:space="preserve"> </w:t>
+        </w:r>
+        <w:r>
+          <w:rPr>
+            <w:rStyle w:val="Collegamentoipertestuale"/>
+            <w:rFonts w:ascii="Palatino Linotype" w:hAnsi="Palatino Linotype"/>
+            <w:sz w:val="24"/>
+            <w:szCs w:val="24"/>
+          </w:rPr>
+          <w:t>Passion</w:t>
         </w:r>
       </w:hyperlink>
       <w:r>
@@ -5542,7 +5564,7 @@
           <w:szCs w:val="24"/>
         </w:rPr>
         <w:drawing>
-          <wp:inline distT="0" distB="0" distL="0" distR="0" wp14:anchorId="118C6F39" wp14:editId="5E6DB311">
+          <wp:inline distT="0" distB="0" distL="0" distR="0" wp14:anchorId="118C6F39" wp14:editId="0F21E876">
             <wp:extent cx="6301646" cy="3505200"/>
             <wp:effectExtent l="0" t="0" r="4445" b="0"/>
             <wp:docPr id="1023955904" name="Immagine 9" descr="Immagine che contiene testo, schermata, software, Software multimediale&#10;&#10;Descrizione generata automaticamente"/>
@@ -5756,49 +5778,129 @@
           <w:sz w:val="24"/>
           <w:szCs w:val="24"/>
         </w:rPr>
-        <w:t xml:space="preserve"> più minimale e, per le sezioni drivers e teams, </w:t>
-      </w:r>
-      <w:r>
-        <w:rPr>
-          <w:rFonts w:ascii="Palatino Linotype" w:hAnsi="Palatino Linotype"/>
-          <w:sz w:val="24"/>
-          <w:szCs w:val="24"/>
-        </w:rPr>
-        <w:t>si vuole implementare un menù a tendina, che compare al passaggio del cursore sopra alla voce di menù di navigazione (che può essere drivers o teams appunto).</w:t>
-      </w:r>
-    </w:p>
-    <w:p>
-      <w:pPr>
-        <w:rPr>
-          <w:rFonts w:ascii="Palatino Linotype" w:hAnsi="Palatino Linotype"/>
-          <w:sz w:val="24"/>
-          <w:szCs w:val="24"/>
-        </w:rPr>
-      </w:pPr>
-      <w:r>
-        <w:rPr>
-          <w:rFonts w:ascii="Palatino Linotype" w:hAnsi="Palatino Linotype"/>
-          <w:sz w:val="24"/>
-          <w:szCs w:val="24"/>
-        </w:rPr>
-        <w:t>Per quanto riguarda invece le varie pagine, l’obiettivo è migliorarne la leggibilità, visto che nell’esempio precedente, ad esempio, l’homepage è piuttosto dispersiva, con un’infinità di news.</w:t>
-      </w:r>
-    </w:p>
-    <w:p>
-      <w:pPr>
-        <w:rPr>
-          <w:rFonts w:ascii="Palatino Linotype" w:hAnsi="Palatino Linotype"/>
-          <w:sz w:val="24"/>
-          <w:szCs w:val="24"/>
-        </w:rPr>
-      </w:pPr>
-      <w:r>
-        <w:rPr>
-          <w:rFonts w:ascii="Palatino Linotype" w:hAnsi="Palatino Linotype"/>
-          <w:sz w:val="24"/>
-          <w:szCs w:val="24"/>
-        </w:rPr>
-        <w:t>Proprio per questo motivo l’homepage del nostro applicativo avrà solamente le ultime news, e non una lunga carrellata.</w:t>
+        <w:t xml:space="preserve"> più minimale e, per le sezioni drivers</w:t>
+      </w:r>
+      <w:r>
+        <w:rPr>
+          <w:rFonts w:ascii="Palatino Linotype" w:hAnsi="Palatino Linotype"/>
+          <w:sz w:val="24"/>
+          <w:szCs w:val="24"/>
+        </w:rPr>
+        <w:t>,</w:t>
+      </w:r>
+      <w:r>
+        <w:rPr>
+          <w:rFonts w:ascii="Palatino Linotype" w:hAnsi="Palatino Linotype"/>
+          <w:sz w:val="24"/>
+          <w:szCs w:val="24"/>
+        </w:rPr>
+        <w:t xml:space="preserve"> teams</w:t>
+      </w:r>
+      <w:r>
+        <w:rPr>
+          <w:rFonts w:ascii="Palatino Linotype" w:hAnsi="Palatino Linotype"/>
+          <w:sz w:val="24"/>
+          <w:szCs w:val="24"/>
+        </w:rPr>
+        <w:t xml:space="preserve"> e standings</w:t>
+      </w:r>
+      <w:r>
+        <w:rPr>
+          <w:rFonts w:ascii="Palatino Linotype" w:hAnsi="Palatino Linotype"/>
+          <w:sz w:val="24"/>
+          <w:szCs w:val="24"/>
+        </w:rPr>
+        <w:t xml:space="preserve">, </w:t>
+      </w:r>
+      <w:r>
+        <w:rPr>
+          <w:rFonts w:ascii="Palatino Linotype" w:hAnsi="Palatino Linotype"/>
+          <w:sz w:val="24"/>
+          <w:szCs w:val="24"/>
+        </w:rPr>
+        <w:t>si vuole implementare un menù a tendin, che compare al passaggio del cursore sopra alla voce di menù di navigazione (che può essere drivers</w:t>
+      </w:r>
+      <w:r>
+        <w:rPr>
+          <w:rFonts w:ascii="Palatino Linotype" w:hAnsi="Palatino Linotype"/>
+          <w:sz w:val="24"/>
+          <w:szCs w:val="24"/>
+        </w:rPr>
+        <w:t>,</w:t>
+      </w:r>
+      <w:r>
+        <w:rPr>
+          <w:rFonts w:ascii="Palatino Linotype" w:hAnsi="Palatino Linotype"/>
+          <w:sz w:val="24"/>
+          <w:szCs w:val="24"/>
+        </w:rPr>
+        <w:t xml:space="preserve"> teams</w:t>
+      </w:r>
+      <w:r>
+        <w:rPr>
+          <w:rFonts w:ascii="Palatino Linotype" w:hAnsi="Palatino Linotype"/>
+          <w:sz w:val="24"/>
+          <w:szCs w:val="24"/>
+        </w:rPr>
+        <w:t xml:space="preserve"> o standings</w:t>
+      </w:r>
+      <w:r>
+        <w:rPr>
+          <w:rFonts w:ascii="Palatino Linotype" w:hAnsi="Palatino Linotype"/>
+          <w:sz w:val="24"/>
+          <w:szCs w:val="24"/>
+        </w:rPr>
+        <w:t xml:space="preserve"> appunto).</w:t>
+      </w:r>
+    </w:p>
+    <w:p>
+      <w:pPr>
+        <w:rPr>
+          <w:rFonts w:ascii="Palatino Linotype" w:hAnsi="Palatino Linotype"/>
+          <w:sz w:val="24"/>
+          <w:szCs w:val="24"/>
+        </w:rPr>
+      </w:pPr>
+      <w:r>
+        <w:rPr>
+          <w:rFonts w:ascii="Palatino Linotype" w:hAnsi="Palatino Linotype"/>
+          <w:sz w:val="24"/>
+          <w:szCs w:val="24"/>
+        </w:rPr>
+        <w:t>Per quanto riguarda invece le varie pagine, l’obiettivo è migliorarne la leggibilità, visto che nell’esempio precedente</w:t>
+      </w:r>
+      <w:r>
+        <w:rPr>
+          <w:rFonts w:ascii="Palatino Linotype" w:hAnsi="Palatino Linotype"/>
+          <w:sz w:val="24"/>
+          <w:szCs w:val="24"/>
+        </w:rPr>
+        <w:t xml:space="preserve"> </w:t>
+      </w:r>
+      <w:r>
+        <w:rPr>
+          <w:rFonts w:ascii="Palatino Linotype" w:hAnsi="Palatino Linotype"/>
+          <w:sz w:val="24"/>
+          <w:szCs w:val="24"/>
+        </w:rPr>
+        <w:t>l’homepage è piuttosto dispersiva, con un’infinità di news.</w:t>
+      </w:r>
+    </w:p>
+    <w:p>
+      <w:pPr>
+        <w:rPr>
+          <w:rFonts w:ascii="Palatino Linotype" w:hAnsi="Palatino Linotype"/>
+          <w:sz w:val="24"/>
+          <w:szCs w:val="24"/>
+        </w:rPr>
+      </w:pPr>
+      <w:r>
+        <w:rPr>
+          <w:rFonts w:ascii="Palatino Linotype" w:hAnsi="Palatino Linotype"/>
+          <w:sz w:val="24"/>
+          <w:szCs w:val="24"/>
+        </w:rPr>
+        <w:t>Proprio per questo motivo l’homepage del nostro applicativo avrà solamente le ultime news e non una lunga carrellata.</w:t>
       </w:r>
     </w:p>
     <w:p>
@@ -5832,7 +5934,23 @@
           <w:sz w:val="24"/>
           <w:szCs w:val="24"/>
         </w:rPr>
-        <w:t>Vorremmo inoltre creare delle pagine singole per i piloti (drivers), con informazioni anagrafiche e di carriera, ma anche pagine apposite per le scuderie (teams), con informazioni riguardanti sede ed organigramma, ma anche i risultati complessivi delle stesse in Formula 1.</w:t>
+        <w:t xml:space="preserve">Vorremmo inoltre creare delle pagine singole per i piloti (drivers), con informazioni anagrafiche e di carriera, ma anche pagine apposite per le scuderie (teams), con informazioni riguardanti sede ed organigramma, </w:t>
+      </w:r>
+      <w:r>
+        <w:rPr>
+          <w:rFonts w:ascii="Palatino Linotype" w:hAnsi="Palatino Linotype"/>
+          <w:sz w:val="24"/>
+          <w:szCs w:val="24"/>
+        </w:rPr>
+        <w:t>e</w:t>
+      </w:r>
+      <w:r>
+        <w:rPr>
+          <w:rFonts w:ascii="Palatino Linotype" w:hAnsi="Palatino Linotype"/>
+          <w:sz w:val="24"/>
+          <w:szCs w:val="24"/>
+        </w:rPr>
+        <w:t xml:space="preserve"> i risultati complessivi delle stesse in Formula 1.</w:t>
       </w:r>
     </w:p>
     <w:p>
@@ -5899,7 +6017,40 @@
           <w:sz w:val="24"/>
           <w:szCs w:val="24"/>
         </w:rPr>
-        <w:t>Tutte queste modifiche/aggiunte sono finalizzate a cercare l’informazione richiesta nel modo più veloce possibile, ossia si vuole velocizzare l’interazione tra l’utente ed il sistema, in quanto la soglia di attenzione degli utenti si è abbassata sempre di più negli ultimi anni ed anche perchè abbiamo visto che nei sistemi correnti non sempre basta un unico click per raggiungere l’informazione desiderata.</w:t>
+        <w:t>Tutte queste modifiche/aggiunte sono finalizzate a cercare l’informazione richiesta nel modo più veloce possibile, ossia si vuole velocizzare l’interazione tra l’utente ed il sistema</w:t>
+      </w:r>
+      <w:r>
+        <w:rPr>
+          <w:rFonts w:ascii="Palatino Linotype" w:hAnsi="Palatino Linotype"/>
+          <w:sz w:val="24"/>
+          <w:szCs w:val="24"/>
+        </w:rPr>
+        <w:t>.</w:t>
+      </w:r>
+    </w:p>
+    <w:p>
+      <w:pPr>
+        <w:rPr>
+          <w:rFonts w:ascii="Palatino Linotype" w:hAnsi="Palatino Linotype"/>
+          <w:sz w:val="24"/>
+          <w:szCs w:val="24"/>
+        </w:rPr>
+      </w:pPr>
+      <w:r>
+        <w:rPr>
+          <w:rFonts w:ascii="Palatino Linotype" w:hAnsi="Palatino Linotype"/>
+          <w:sz w:val="24"/>
+          <w:szCs w:val="24"/>
+        </w:rPr>
+        <w:t>Questo perchè</w:t>
+      </w:r>
+      <w:r>
+        <w:rPr>
+          <w:rFonts w:ascii="Palatino Linotype" w:hAnsi="Palatino Linotype"/>
+          <w:sz w:val="24"/>
+          <w:szCs w:val="24"/>
+        </w:rPr>
+        <w:t xml:space="preserve"> la soglia di attenzione degli utenti si è abbassata sempre di più negli ultimi anni ed anche perchè abbiamo visto che nei sistemi correnti non sempre basta un unico click per raggiungere l’informazione desiderata.</w:t>
       </w:r>
     </w:p>
     <w:p>
@@ -5933,58 +6084,66 @@
           <w:sz w:val="24"/>
           <w:szCs w:val="24"/>
         </w:rPr>
-        <w:t>, che rimangono un privilegio per gli utenti registrati</w:t>
-      </w:r>
-    </w:p>
-    <w:p>
-      <w:pPr>
-        <w:rPr>
-          <w:rFonts w:ascii="Palatino Linotype" w:hAnsi="Palatino Linotype"/>
-          <w:sz w:val="24"/>
-          <w:szCs w:val="24"/>
-        </w:rPr>
-      </w:pPr>
-      <w:r>
-        <w:rPr>
-          <w:rFonts w:ascii="Palatino Linotype" w:hAnsi="Palatino Linotype"/>
-          <w:sz w:val="24"/>
-          <w:szCs w:val="24"/>
-        </w:rPr>
-        <w:t>Per quanto riguarda i ruoli di amministratore e giornalista, si vuole implementare un’interfaccia ad hoc per ognuno dei due, in modo da avere tutte le opzioni fornite da quel ruolo in un’unica pagina.</w:t>
-      </w:r>
-    </w:p>
-    <w:p>
-      <w:pPr>
-        <w:rPr>
-          <w:rFonts w:ascii="Palatino Linotype" w:hAnsi="Palatino Linotype"/>
-          <w:sz w:val="24"/>
-          <w:szCs w:val="24"/>
-        </w:rPr>
-      </w:pPr>
-      <w:r>
-        <w:rPr>
-          <w:rFonts w:ascii="Palatino Linotype" w:hAnsi="Palatino Linotype"/>
-          <w:sz w:val="24"/>
-          <w:szCs w:val="24"/>
-        </w:rPr>
-        <w:t>Per rendere l’applicativo più accessibile a tutti, si utilizzerà la lingua inglese per tutte le sezioni, comprese le news.</w:t>
-      </w:r>
-    </w:p>
-    <w:p>
-      <w:pPr>
-        <w:rPr>
-          <w:rFonts w:ascii="Palatino Linotype" w:hAnsi="Palatino Linotype"/>
-          <w:sz w:val="24"/>
-          <w:szCs w:val="24"/>
-        </w:rPr>
-      </w:pPr>
-      <w:r>
-        <w:rPr>
-          <w:rFonts w:ascii="Palatino Linotype" w:hAnsi="Palatino Linotype"/>
-          <w:sz w:val="24"/>
-          <w:szCs w:val="24"/>
-        </w:rPr>
-        <w:t>In definitiva, si vuole dare accesso a quante più notizie sui protagonisti del “mondo” Formula 1, con un’interfaccia che vada incontro alle esigenze di velocità e immediatezza degli utenti, riprendendo lo stile del sito ufficiale della Formula 1 (</w:t>
+        <w:t xml:space="preserve"> che rimangono un privilegio per gli utenti registrati</w:t>
+      </w:r>
+      <w:r>
+        <w:rPr>
+          <w:rFonts w:ascii="Palatino Linotype" w:hAnsi="Palatino Linotype"/>
+          <w:sz w:val="24"/>
+          <w:szCs w:val="24"/>
+        </w:rPr>
+        <w:t>.</w:t>
+      </w:r>
+    </w:p>
+    <w:p>
+      <w:pPr>
+        <w:rPr>
+          <w:rFonts w:ascii="Palatino Linotype" w:hAnsi="Palatino Linotype"/>
+          <w:sz w:val="24"/>
+          <w:szCs w:val="24"/>
+        </w:rPr>
+      </w:pPr>
+      <w:r>
+        <w:rPr>
+          <w:rFonts w:ascii="Palatino Linotype" w:hAnsi="Palatino Linotype"/>
+          <w:sz w:val="24"/>
+          <w:szCs w:val="24"/>
+        </w:rPr>
+        <w:t>Per quanto riguarda i ruoli di amministratore e giornalist, si vuole implementare un’interfaccia ad hoc per ognuno dei due, in modo da avere tutte le opzioni fornite da quel ruolo in un’unica pagina.</w:t>
+      </w:r>
+    </w:p>
+    <w:p>
+      <w:pPr>
+        <w:rPr>
+          <w:rFonts w:ascii="Palatino Linotype" w:hAnsi="Palatino Linotype"/>
+          <w:sz w:val="24"/>
+          <w:szCs w:val="24"/>
+        </w:rPr>
+      </w:pPr>
+      <w:r>
+        <w:rPr>
+          <w:rFonts w:ascii="Palatino Linotype" w:hAnsi="Palatino Linotype"/>
+          <w:sz w:val="24"/>
+          <w:szCs w:val="24"/>
+        </w:rPr>
+        <w:t>Per rendere l’applicativo più accessibile a tutti si utilizzerà la lingua inglese per tutte le sezioni, comprese le news.</w:t>
+      </w:r>
+    </w:p>
+    <w:p>
+      <w:pPr>
+        <w:rPr>
+          <w:rFonts w:ascii="Palatino Linotype" w:hAnsi="Palatino Linotype"/>
+          <w:sz w:val="24"/>
+          <w:szCs w:val="24"/>
+        </w:rPr>
+      </w:pPr>
+      <w:r>
+        <w:rPr>
+          <w:rFonts w:ascii="Palatino Linotype" w:hAnsi="Palatino Linotype"/>
+          <w:sz w:val="24"/>
+          <w:szCs w:val="24"/>
+        </w:rPr>
+        <w:t>In definitiva si vuole dare accesso a quante più notizie sui protagonisti del “mondo” Formula 1, con un’interfaccia che vada incontro alle esigenze di velocità e immediatezza degli utenti, riprendendo lo stile del sito ufficiale della Formula 1 (</w:t>
       </w:r>
       <w:hyperlink r:id="rId17" w:history="1">
         <w:r>
@@ -6621,7 +6780,23 @@
           <w:sz w:val="24"/>
           <w:szCs w:val="24"/>
         </w:rPr>
-        <w:t>’utente registrato deve poter commentare ogni news;</w:t>
+        <w:t xml:space="preserve">’utente registrato deve poter commentare </w:t>
+      </w:r>
+      <w:r>
+        <w:rPr>
+          <w:rFonts w:ascii="Palatino Linotype" w:hAnsi="Palatino Linotype"/>
+          <w:sz w:val="24"/>
+          <w:szCs w:val="24"/>
+        </w:rPr>
+        <w:t>le</w:t>
+      </w:r>
+      <w:r>
+        <w:rPr>
+          <w:rFonts w:ascii="Palatino Linotype" w:hAnsi="Palatino Linotype"/>
+          <w:sz w:val="24"/>
+          <w:szCs w:val="24"/>
+        </w:rPr>
+        <w:t xml:space="preserve"> news;</w:t>
       </w:r>
     </w:p>
     <w:p>
@@ -7089,7 +7264,7 @@
           <w:sz w:val="24"/>
           <w:szCs w:val="24"/>
         </w:rPr>
-        <w:t>L</w:t>
+        <w:t>l</w:t>
       </w:r>
       <w:r>
         <w:rPr>
@@ -7127,7 +7302,7 @@
           <w:sz w:val="24"/>
           <w:szCs w:val="24"/>
         </w:rPr>
-        <w:t>T</w:t>
+        <w:t>t</w:t>
       </w:r>
       <w:r>
         <w:rPr>
@@ -7194,7 +7369,15 @@
           <w:sz w:val="24"/>
           <w:szCs w:val="24"/>
         </w:rPr>
-        <w:t>L’interfaccia si adatta al tipo di dispositivo con cui si effettua l’accesso;</w:t>
+        <w:t>l</w:t>
+      </w:r>
+      <w:r>
+        <w:rPr>
+          <w:rFonts w:ascii="Palatino Linotype" w:hAnsi="Palatino Linotype"/>
+          <w:sz w:val="24"/>
+          <w:szCs w:val="24"/>
+        </w:rPr>
+        <w:t>’interfaccia si adatta al tipo di dispositivo con cui si effettua l’accesso;</w:t>
       </w:r>
     </w:p>
     <w:p>
@@ -7216,7 +7399,15 @@
           <w:sz w:val="24"/>
           <w:szCs w:val="24"/>
         </w:rPr>
-        <w:t>Il tempo di risposta deve essere il p</w:t>
+        <w:t>i</w:t>
+      </w:r>
+      <w:r>
+        <w:rPr>
+          <w:rFonts w:ascii="Palatino Linotype" w:hAnsi="Palatino Linotype"/>
+          <w:sz w:val="24"/>
+          <w:szCs w:val="24"/>
+        </w:rPr>
+        <w:t>l tempo di risposta deve essere il p</w:t>
       </w:r>
       <w:r>
         <w:rPr>
@@ -7246,7 +7437,15 @@
           <w:sz w:val="24"/>
           <w:szCs w:val="24"/>
         </w:rPr>
-        <w:t>Devono essere visualizzate correttamente tutte le sezioni</w:t>
+        <w:t>d</w:t>
+      </w:r>
+      <w:r>
+        <w:rPr>
+          <w:rFonts w:ascii="Palatino Linotype" w:hAnsi="Palatino Linotype"/>
+          <w:sz w:val="24"/>
+          <w:szCs w:val="24"/>
+        </w:rPr>
+        <w:t>evono essere visualizzate correttamente tutte le sezioni</w:t>
       </w:r>
       <w:r>
         <w:rPr>
@@ -7313,7 +7512,15 @@
           <w:sz w:val="24"/>
           <w:szCs w:val="24"/>
         </w:rPr>
-        <w:t>Il sistema deve essere sempre performante</w:t>
+        <w:t>i</w:t>
+      </w:r>
+      <w:r>
+        <w:rPr>
+          <w:rFonts w:ascii="Palatino Linotype" w:hAnsi="Palatino Linotype"/>
+          <w:sz w:val="24"/>
+          <w:szCs w:val="24"/>
+        </w:rPr>
+        <w:t>l sistema deve essere sempre performante</w:t>
       </w:r>
       <w:r>
         <w:rPr>
@@ -7343,7 +7550,7 @@
           <w:sz w:val="24"/>
           <w:szCs w:val="24"/>
         </w:rPr>
-        <w:t>N</w:t>
+        <w:t>n</w:t>
       </w:r>
       <w:r>
         <w:rPr>
@@ -7426,7 +7633,7 @@
           <w:sz w:val="24"/>
           <w:szCs w:val="24"/>
         </w:rPr>
-        <w:t>I</w:t>
+        <w:t>i</w:t>
       </w:r>
       <w:r>
         <w:rPr>
@@ -7520,7 +7727,15 @@
           <w:sz w:val="24"/>
           <w:szCs w:val="24"/>
         </w:rPr>
-        <w:t xml:space="preserve">Si utilizza CSS </w:t>
+        <w:t>s</w:t>
+      </w:r>
+      <w:r>
+        <w:rPr>
+          <w:rFonts w:ascii="Palatino Linotype" w:hAnsi="Palatino Linotype"/>
+          <w:sz w:val="24"/>
+          <w:szCs w:val="24"/>
+        </w:rPr>
+        <w:t xml:space="preserve">i utilizza CSS </w:t>
       </w:r>
       <w:r>
         <w:rPr>
@@ -7550,7 +7765,15 @@
           <w:sz w:val="24"/>
           <w:szCs w:val="24"/>
         </w:rPr>
-        <w:t>Si utilizza JavaScript come linguaggio di programmazione per l</w:t>
+        <w:t>s</w:t>
+      </w:r>
+      <w:r>
+        <w:rPr>
+          <w:rFonts w:ascii="Palatino Linotype" w:hAnsi="Palatino Linotype"/>
+          <w:sz w:val="24"/>
+          <w:szCs w:val="24"/>
+        </w:rPr>
+        <w:t>i utilizza JavaScript come linguaggio di programmazione per l</w:t>
       </w:r>
       <w:r>
         <w:rPr>
@@ -7588,7 +7811,15 @@
           <w:sz w:val="24"/>
           <w:szCs w:val="24"/>
         </w:rPr>
-        <w:t>Si utilizza Python come linguaggio di programmazione per la parte back-end;</w:t>
+        <w:t>s</w:t>
+      </w:r>
+      <w:r>
+        <w:rPr>
+          <w:rFonts w:ascii="Palatino Linotype" w:hAnsi="Palatino Linotype"/>
+          <w:sz w:val="24"/>
+          <w:szCs w:val="24"/>
+        </w:rPr>
+        <w:t>i utilizza Python come linguaggio di programmazione per la parte back-end;</w:t>
       </w:r>
     </w:p>
     <w:p>
@@ -7610,7 +7841,15 @@
           <w:sz w:val="24"/>
           <w:szCs w:val="24"/>
         </w:rPr>
-        <w:t xml:space="preserve">Si utilizza la licenza </w:t>
+        <w:t>s</w:t>
+      </w:r>
+      <w:r>
+        <w:rPr>
+          <w:rFonts w:ascii="Palatino Linotype" w:hAnsi="Palatino Linotype"/>
+          <w:sz w:val="24"/>
+          <w:szCs w:val="24"/>
+        </w:rPr>
+        <w:t xml:space="preserve">i utilizza la licenza </w:t>
       </w:r>
       <w:r>
         <w:rPr>
@@ -7706,15 +7945,23 @@
           <w:sz w:val="24"/>
           <w:szCs w:val="24"/>
         </w:rPr>
-        <w:t xml:space="preserve">colui che gestisce </w:t>
-      </w:r>
-      <w:r>
-        <w:rPr>
-          <w:rFonts w:ascii="Palatino Linotype" w:hAnsi="Palatino Linotype"/>
-          <w:sz w:val="24"/>
-          <w:szCs w:val="24"/>
-        </w:rPr>
-        <w:t>il sistema e fornisce le credenziali di accesso ai giornalisti;</w:t>
+        <w:t>colui che gestisce</w:t>
+      </w:r>
+      <w:r>
+        <w:rPr>
+          <w:rFonts w:ascii="Palatino Linotype" w:hAnsi="Palatino Linotype"/>
+          <w:sz w:val="24"/>
+          <w:szCs w:val="24"/>
+        </w:rPr>
+        <w:t xml:space="preserve"> le news e</w:t>
+      </w:r>
+      <w:r>
+        <w:rPr>
+          <w:rFonts w:ascii="Palatino Linotype" w:hAnsi="Palatino Linotype"/>
+          <w:sz w:val="24"/>
+          <w:szCs w:val="24"/>
+        </w:rPr>
+        <w:t xml:space="preserve"> fornisce le credenziali di accesso ai giornalisti;</w:t>
       </w:r>
     </w:p>
     <w:p>
@@ -7780,7 +8027,23 @@
           <w:sz w:val="24"/>
           <w:szCs w:val="24"/>
         </w:rPr>
-        <w:t>. Quando effettua il “login” immette le credenziali dategli dall’amministratore.</w:t>
+        <w:t xml:space="preserve">. Quando effettua il “login” immette le credenziali </w:t>
+      </w:r>
+      <w:r>
+        <w:rPr>
+          <w:rFonts w:ascii="Palatino Linotype" w:hAnsi="Palatino Linotype"/>
+          <w:sz w:val="24"/>
+          <w:szCs w:val="24"/>
+        </w:rPr>
+        <w:t>fornite</w:t>
+      </w:r>
+      <w:r>
+        <w:rPr>
+          <w:rFonts w:ascii="Palatino Linotype" w:hAnsi="Palatino Linotype"/>
+          <w:sz w:val="24"/>
+          <w:szCs w:val="24"/>
+        </w:rPr>
+        <w:t xml:space="preserve"> dall’amministratore.</w:t>
       </w:r>
     </w:p>
     <w:p>
@@ -7897,7 +8160,7 @@
           <w:sz w:val="24"/>
           <w:szCs w:val="24"/>
         </w:rPr>
-        <w:t>, e che quindi può visualizzare tutte le sezioni del sito, senza avere però il privilegio di poter commentare le news</w:t>
+        <w:t xml:space="preserve"> e che quindi può visualizzare tutte le sezioni del sito, senza avere però il privilegio di poter commentare le news</w:t>
       </w:r>
       <w:r>
         <w:rPr>
@@ -8176,7 +8439,7 @@
                 <w:sz w:val="24"/>
                 <w:szCs w:val="24"/>
               </w:rPr>
-              <w:t>Per registrarsi, Roberto</w:t>
+              <w:t>Per registrarsi Roberto</w:t>
             </w:r>
             <w:r>
               <w:rPr>
@@ -8271,7 +8534,39 @@
                 <w:sz w:val="24"/>
                 <w:szCs w:val="24"/>
               </w:rPr>
-              <w:t>Nella pagina di registration, compila i campi per poi cliccare il tasto “register”. La registrazione può dare errore o completarsi con successo</w:t>
+              <w:t xml:space="preserve">Nella pagina di registration compila i campi per poi cliccare il tasto “register”. La registrazione può </w:t>
+            </w:r>
+            <w:r>
+              <w:rPr>
+                <w:rFonts w:ascii="Palatino Linotype" w:hAnsi="Palatino Linotype"/>
+                <w:sz w:val="24"/>
+                <w:szCs w:val="24"/>
+              </w:rPr>
+              <w:t>generare un</w:t>
+            </w:r>
+            <w:r>
+              <w:rPr>
+                <w:rFonts w:ascii="Palatino Linotype" w:hAnsi="Palatino Linotype"/>
+                <w:sz w:val="24"/>
+                <w:szCs w:val="24"/>
+              </w:rPr>
+              <w:t xml:space="preserve"> errore o </w:t>
+            </w:r>
+            <w:r>
+              <w:rPr>
+                <w:rFonts w:ascii="Palatino Linotype" w:hAnsi="Palatino Linotype"/>
+                <w:sz w:val="24"/>
+                <w:szCs w:val="24"/>
+              </w:rPr>
+              <w:t>essere completata</w:t>
+            </w:r>
+            <w:r>
+              <w:rPr>
+                <w:rFonts w:ascii="Palatino Linotype" w:hAnsi="Palatino Linotype"/>
+                <w:sz w:val="24"/>
+                <w:szCs w:val="24"/>
+              </w:rPr>
+              <w:t xml:space="preserve"> con successo</w:t>
             </w:r>
             <w:r>
               <w:rPr>
@@ -8698,15 +8993,6 @@
               <w:t>, tra cui i campionati (World Championships) vinti, in questo caso N/A equivalente a 0.</w:t>
             </w:r>
           </w:p>
-          <w:p>
-            <w:pPr>
-              <w:rPr>
-                <w:rFonts w:ascii="Palatino Linotype" w:hAnsi="Palatino Linotype"/>
-                <w:sz w:val="24"/>
-                <w:szCs w:val="24"/>
-              </w:rPr>
-            </w:pPr>
-          </w:p>
         </w:tc>
       </w:tr>
     </w:tbl>
@@ -8740,8 +9026,8 @@
         <w:tblLook w:val="04A0" w:firstRow="1" w:lastRow="0" w:firstColumn="1" w:lastColumn="0" w:noHBand="0" w:noVBand="1"/>
       </w:tblPr>
       <w:tblGrid>
-        <w:gridCol w:w="4623"/>
-        <w:gridCol w:w="4645"/>
+        <w:gridCol w:w="4622"/>
+        <w:gridCol w:w="4646"/>
       </w:tblGrid>
       <w:tr>
         <w:trPr>
@@ -8976,7 +9262,71 @@
                 <w:sz w:val="24"/>
                 <w:szCs w:val="24"/>
               </w:rPr>
-              <w:t xml:space="preserve"> sul tasto “read more” della news interessata, che lo reindirizza alla pagina della news.</w:t>
+              <w:t xml:space="preserve"> sul tasto “read more” della news </w:t>
+            </w:r>
+            <w:r>
+              <w:rPr>
+                <w:rFonts w:ascii="Palatino Linotype" w:hAnsi="Palatino Linotype"/>
+                <w:sz w:val="24"/>
+                <w:szCs w:val="24"/>
+              </w:rPr>
+              <w:t>che lo interessa</w:t>
+            </w:r>
+            <w:r>
+              <w:rPr>
+                <w:rFonts w:ascii="Palatino Linotype" w:hAnsi="Palatino Linotype"/>
+                <w:sz w:val="24"/>
+                <w:szCs w:val="24"/>
+              </w:rPr>
+              <w:t xml:space="preserve">, </w:t>
+            </w:r>
+            <w:r>
+              <w:rPr>
+                <w:rFonts w:ascii="Palatino Linotype" w:hAnsi="Palatino Linotype"/>
+                <w:sz w:val="24"/>
+                <w:szCs w:val="24"/>
+              </w:rPr>
+              <w:t>venendo</w:t>
+            </w:r>
+            <w:r>
+              <w:rPr>
+                <w:rFonts w:ascii="Palatino Linotype" w:hAnsi="Palatino Linotype"/>
+                <w:sz w:val="24"/>
+                <w:szCs w:val="24"/>
+              </w:rPr>
+              <w:t xml:space="preserve"> reindirizza</w:t>
+            </w:r>
+            <w:r>
+              <w:rPr>
+                <w:rFonts w:ascii="Palatino Linotype" w:hAnsi="Palatino Linotype"/>
+                <w:sz w:val="24"/>
+                <w:szCs w:val="24"/>
+              </w:rPr>
+              <w:t xml:space="preserve">to </w:t>
+            </w:r>
+            <w:r>
+              <w:rPr>
+                <w:rFonts w:ascii="Palatino Linotype" w:hAnsi="Palatino Linotype"/>
+                <w:sz w:val="24"/>
+                <w:szCs w:val="24"/>
+              </w:rPr>
+              <w:t xml:space="preserve">alla pagina della </w:t>
+            </w:r>
+            <w:r>
+              <w:rPr>
+                <w:rFonts w:ascii="Palatino Linotype" w:hAnsi="Palatino Linotype"/>
+                <w:sz w:val="24"/>
+                <w:szCs w:val="24"/>
+              </w:rPr>
+              <w:t>stessa</w:t>
+            </w:r>
+            <w:r>
+              <w:rPr>
+                <w:rFonts w:ascii="Palatino Linotype" w:hAnsi="Palatino Linotype"/>
+                <w:sz w:val="24"/>
+                <w:szCs w:val="24"/>
+              </w:rPr>
+              <w:t>.</w:t>
             </w:r>
           </w:p>
           <w:p>
@@ -9933,7 +10283,23 @@
                 <w:sz w:val="24"/>
                 <w:szCs w:val="24"/>
               </w:rPr>
-              <w:t>Giuseppe vuole andare a leggere le ultime news, e per farlo clicca sulla voce “Home” della navbar</w:t>
+              <w:t>Giuseppe vuole andare a leggere le ultime news</w:t>
+            </w:r>
+            <w:r>
+              <w:rPr>
+                <w:rFonts w:ascii="Palatino Linotype" w:hAnsi="Palatino Linotype"/>
+                <w:sz w:val="24"/>
+                <w:szCs w:val="24"/>
+              </w:rPr>
+              <w:t xml:space="preserve"> </w:t>
+            </w:r>
+            <w:r>
+              <w:rPr>
+                <w:rFonts w:ascii="Palatino Linotype" w:hAnsi="Palatino Linotype"/>
+                <w:sz w:val="24"/>
+                <w:szCs w:val="24"/>
+              </w:rPr>
+              <w:t>e per farlo clicca sulla voce “Home” della navbar</w:t>
             </w:r>
             <w:r>
               <w:rPr>
@@ -10289,7 +10655,7 @@
                 <w:sz w:val="24"/>
                 <w:szCs w:val="24"/>
               </w:rPr>
-              <w:t>A questo punto, Iris</w:t>
+              <w:t>A questo punto Iris</w:t>
             </w:r>
             <w:r>
               <w:rPr>
@@ -11203,7 +11569,23 @@
                 <w:sz w:val="24"/>
                 <w:szCs w:val="24"/>
               </w:rPr>
-              <w:t xml:space="preserve"> passandoci sopra, e clicca il tasto con sopra il nome del team </w:t>
+              <w:t xml:space="preserve"> passandoci sopra</w:t>
+            </w:r>
+            <w:r>
+              <w:rPr>
+                <w:rFonts w:ascii="Palatino Linotype" w:hAnsi="Palatino Linotype"/>
+                <w:sz w:val="24"/>
+                <w:szCs w:val="24"/>
+              </w:rPr>
+              <w:t xml:space="preserve"> con il cursore</w:t>
+            </w:r>
+            <w:r>
+              <w:rPr>
+                <w:rFonts w:ascii="Palatino Linotype" w:hAnsi="Palatino Linotype"/>
+                <w:sz w:val="24"/>
+                <w:szCs w:val="24"/>
+              </w:rPr>
+              <w:t xml:space="preserve">, e clicca il tasto con sopra il nome del team </w:t>
             </w:r>
             <w:r>
               <w:rPr>
@@ -11617,7 +11999,23 @@
                 <w:sz w:val="24"/>
                 <w:szCs w:val="24"/>
               </w:rPr>
-              <w:t xml:space="preserve"> passandoci sopra, e clicca il tasto con sopra il nome del </w:t>
+              <w:t xml:space="preserve"> passandoci sopra</w:t>
+            </w:r>
+            <w:r>
+              <w:rPr>
+                <w:rFonts w:ascii="Palatino Linotype" w:hAnsi="Palatino Linotype"/>
+                <w:sz w:val="24"/>
+                <w:szCs w:val="24"/>
+              </w:rPr>
+              <w:t xml:space="preserve"> con il cursore</w:t>
+            </w:r>
+            <w:r>
+              <w:rPr>
+                <w:rFonts w:ascii="Palatino Linotype" w:hAnsi="Palatino Linotype"/>
+                <w:sz w:val="24"/>
+                <w:szCs w:val="24"/>
+              </w:rPr>
+              <w:t xml:space="preserve">, e clicca il tasto con sopra il nome del </w:t>
             </w:r>
             <w:r>
               <w:rPr>
@@ -12067,7 +12465,23 @@
                 <w:sz w:val="24"/>
                 <w:szCs w:val="24"/>
               </w:rPr>
-              <w:t xml:space="preserve"> passandoci sopra, e clicca il tasto con sopra il nome del</w:t>
+              <w:t xml:space="preserve"> passandoci sopra</w:t>
+            </w:r>
+            <w:r>
+              <w:rPr>
+                <w:rFonts w:ascii="Palatino Linotype" w:hAnsi="Palatino Linotype"/>
+                <w:sz w:val="24"/>
+                <w:szCs w:val="24"/>
+              </w:rPr>
+              <w:t xml:space="preserve"> con il cursore</w:t>
+            </w:r>
+            <w:r>
+              <w:rPr>
+                <w:rFonts w:ascii="Palatino Linotype" w:hAnsi="Palatino Linotype"/>
+                <w:sz w:val="24"/>
+                <w:szCs w:val="24"/>
+              </w:rPr>
+              <w:t>, e clicca il tasto con sopra il nome del</w:t>
             </w:r>
             <w:r>
               <w:rPr>
@@ -14790,7 +15204,7 @@
                 <w:sz w:val="24"/>
                 <w:szCs w:val="24"/>
               </w:rPr>
-              <w:t>,….NON LO SO</w:t>
+              <w:t>. Alla fine dell’articolo vi è un box apposito per la scrittura e l’inserimento di un nuovo commento.</w:t>
             </w:r>
           </w:p>
         </w:tc>
@@ -14872,7 +15286,6 @@
           <w:sz w:val="28"/>
           <w:szCs w:val="28"/>
         </w:rPr>
-        <w:lastRenderedPageBreak/>
         <w:t>Aggiungi</w:t>
       </w:r>
       <w:r>
@@ -15207,7 +15620,31 @@
                 <w:sz w:val="24"/>
                 <w:szCs w:val="24"/>
               </w:rPr>
-              <w:t xml:space="preserve"> nuovo articolo tramite una specie di form apposito</w:t>
+              <w:t xml:space="preserve"> nuovo articolo tramite </w:t>
+            </w:r>
+            <w:r>
+              <w:rPr>
+                <w:rFonts w:ascii="Palatino Linotype" w:hAnsi="Palatino Linotype"/>
+                <w:sz w:val="24"/>
+                <w:szCs w:val="24"/>
+              </w:rPr>
+              <w:t>un popup</w:t>
+            </w:r>
+            <w:r>
+              <w:rPr>
+                <w:rFonts w:ascii="Palatino Linotype" w:hAnsi="Palatino Linotype"/>
+                <w:sz w:val="24"/>
+                <w:szCs w:val="24"/>
+              </w:rPr>
+              <w:t xml:space="preserve"> con box</w:t>
+            </w:r>
+            <w:r>
+              <w:rPr>
+                <w:rFonts w:ascii="Palatino Linotype" w:hAnsi="Palatino Linotype"/>
+                <w:sz w:val="24"/>
+                <w:szCs w:val="24"/>
+              </w:rPr>
+              <w:t xml:space="preserve"> apposito</w:t>
             </w:r>
             <w:r>
               <w:rPr>
@@ -15217,13 +15654,22 @@
               </w:rPr>
               <w:t>.</w:t>
             </w:r>
-            <w:r>
-              <w:rPr>
-                <w:rFonts w:ascii="Palatino Linotype" w:hAnsi="Palatino Linotype"/>
-                <w:sz w:val="24"/>
-                <w:szCs w:val="24"/>
-              </w:rPr>
-              <w:t xml:space="preserve"> Dopo aver scritto l’articolo, il giornalista</w:t>
+          </w:p>
+          <w:p>
+            <w:pPr>
+              <w:rPr>
+                <w:rFonts w:ascii="Palatino Linotype" w:hAnsi="Palatino Linotype"/>
+                <w:sz w:val="24"/>
+                <w:szCs w:val="24"/>
+              </w:rPr>
+            </w:pPr>
+            <w:r>
+              <w:rPr>
+                <w:rFonts w:ascii="Palatino Linotype" w:hAnsi="Palatino Linotype"/>
+                <w:sz w:val="24"/>
+                <w:szCs w:val="24"/>
+              </w:rPr>
+              <w:t>Dopo aver scritto l’articolo, il giornalista</w:t>
             </w:r>
             <w:r>
               <w:rPr>
@@ -15239,7 +15685,23 @@
                 <w:sz w:val="24"/>
                 <w:szCs w:val="24"/>
               </w:rPr>
-              <w:t xml:space="preserve"> clicca il tasto “publish”, in modo da pubblicare effettivamente la news in homepage.</w:t>
+              <w:t xml:space="preserve"> clicca il tasto “</w:t>
+            </w:r>
+            <w:r>
+              <w:rPr>
+                <w:rFonts w:ascii="Palatino Linotype" w:hAnsi="Palatino Linotype"/>
+                <w:sz w:val="24"/>
+                <w:szCs w:val="24"/>
+              </w:rPr>
+              <w:t>confirm</w:t>
+            </w:r>
+            <w:r>
+              <w:rPr>
+                <w:rFonts w:ascii="Palatino Linotype" w:hAnsi="Palatino Linotype"/>
+                <w:sz w:val="24"/>
+                <w:szCs w:val="24"/>
+              </w:rPr>
+              <w:t>”, in modo da pubblicare effettivamente la news in homepage.</w:t>
             </w:r>
           </w:p>
         </w:tc>
@@ -15607,7 +16069,23 @@
                 <w:sz w:val="24"/>
                 <w:szCs w:val="24"/>
               </w:rPr>
-              <w:t xml:space="preserve"> clicca il tasto “publish”, in modo da pubblicare effettivamente la news modificata in homepage.</w:t>
+              <w:t xml:space="preserve"> clicca il tasto “</w:t>
+            </w:r>
+            <w:r>
+              <w:rPr>
+                <w:rFonts w:ascii="Palatino Linotype" w:hAnsi="Palatino Linotype"/>
+                <w:sz w:val="24"/>
+                <w:szCs w:val="24"/>
+              </w:rPr>
+              <w:t>confirm changes</w:t>
+            </w:r>
+            <w:r>
+              <w:rPr>
+                <w:rFonts w:ascii="Palatino Linotype" w:hAnsi="Palatino Linotype"/>
+                <w:sz w:val="24"/>
+                <w:szCs w:val="24"/>
+              </w:rPr>
+              <w:t>”, in modo da pubblicare effettivamente la news modificata in homepage.</w:t>
             </w:r>
           </w:p>
         </w:tc>
@@ -16032,7 +16510,41 @@
                 <w:sz w:val="24"/>
                 <w:szCs w:val="24"/>
               </w:rPr>
-              <w:t>, quindi, clicca sull’articolo che vuole rimuovere. A questo punto esce un menù pop-up che chiede se si vuole effettivamente rimuovere l’articolo selezionato. In caso affermativo, ovviamente, si deve cliccare su “yes”.</w:t>
+              <w:t>, quindi, clicca sull’articolo che vuole rimuovere.</w:t>
+            </w:r>
+          </w:p>
+          <w:p>
+            <w:pPr>
+              <w:rPr>
+                <w:rFonts w:ascii="Palatino Linotype" w:hAnsi="Palatino Linotype"/>
+                <w:sz w:val="24"/>
+                <w:szCs w:val="24"/>
+              </w:rPr>
+            </w:pPr>
+            <w:r>
+              <w:rPr>
+                <w:rFonts w:ascii="Palatino Linotype" w:hAnsi="Palatino Linotype"/>
+                <w:sz w:val="24"/>
+                <w:szCs w:val="24"/>
+              </w:rPr>
+              <w:t>A questo punto esce un popup che chiede se si vuole effettivamente rimuovere l’articolo selezionato.</w:t>
+            </w:r>
+          </w:p>
+          <w:p>
+            <w:pPr>
+              <w:rPr>
+                <w:rFonts w:ascii="Palatino Linotype" w:hAnsi="Palatino Linotype"/>
+                <w:sz w:val="24"/>
+                <w:szCs w:val="24"/>
+              </w:rPr>
+            </w:pPr>
+            <w:r>
+              <w:rPr>
+                <w:rFonts w:ascii="Palatino Linotype" w:hAnsi="Palatino Linotype"/>
+                <w:sz w:val="24"/>
+                <w:szCs w:val="24"/>
+              </w:rPr>
+              <w:t>In caso affermativo, ovviamente, si deve cliccare su “yes”.</w:t>
             </w:r>
           </w:p>
         </w:tc>
@@ -16384,7 +16896,23 @@
                 <w:sz w:val="24"/>
                 <w:szCs w:val="24"/>
               </w:rPr>
-              <w:t>vuole fornire le credenziali di accesso ad un nuovo giornalista. Per farlo, scorre con il cursore fino al tasto “provides credentials”, che, se cliccato, permette di compilare un form con diverse informazioni. Una volta completato, cliccando sul tasto “confirm” in basso a destra, il giornalista con queste credenziali potrà effettuare l’accesso per occuparsi della gestione delle news.</w:t>
+              <w:t>vuole fornire le credenziali di accesso ad un nuovo giornalista. Per farl</w:t>
+            </w:r>
+            <w:r>
+              <w:rPr>
+                <w:rFonts w:ascii="Palatino Linotype" w:hAnsi="Palatino Linotype"/>
+                <w:sz w:val="24"/>
+                <w:szCs w:val="24"/>
+              </w:rPr>
+              <w:t>o</w:t>
+            </w:r>
+            <w:r>
+              <w:rPr>
+                <w:rFonts w:ascii="Palatino Linotype" w:hAnsi="Palatino Linotype"/>
+                <w:sz w:val="24"/>
+                <w:szCs w:val="24"/>
+              </w:rPr>
+              <w:t xml:space="preserve"> scorre con il cursore fino al tasto “provides credentials” che, se cliccato, permette di compilare un form con diverse informazioni. Una volta completato, cliccando sul tasto “confirm” in basso a destra, il giornalista con queste credenziali potrà effettuare l’accesso per occuparsi della gestione delle news.</w:t>
             </w:r>
           </w:p>
         </w:tc>
@@ -17029,7 +17557,55 @@
                 <w:sz w:val="24"/>
                 <w:szCs w:val="24"/>
               </w:rPr>
-              <w:t>Colui che gestisce il sistema e che fornisce le credenziali ai giornalisti per permettere loro di gestire gli articoli.</w:t>
+              <w:t xml:space="preserve">Colui che gestisce </w:t>
+            </w:r>
+            <w:r>
+              <w:rPr>
+                <w:rFonts w:ascii="Palatino Linotype" w:hAnsi="Palatino Linotype"/>
+                <w:sz w:val="24"/>
+                <w:szCs w:val="24"/>
+              </w:rPr>
+              <w:t>gli articoli</w:t>
+            </w:r>
+            <w:r>
+              <w:rPr>
+                <w:rFonts w:ascii="Palatino Linotype" w:hAnsi="Palatino Linotype"/>
+                <w:sz w:val="24"/>
+                <w:szCs w:val="24"/>
+              </w:rPr>
+              <w:t xml:space="preserve"> e che fornisce le credenziali ai giornalisti per permettere </w:t>
+            </w:r>
+            <w:r>
+              <w:rPr>
+                <w:rFonts w:ascii="Palatino Linotype" w:hAnsi="Palatino Linotype"/>
+                <w:sz w:val="24"/>
+                <w:szCs w:val="24"/>
+              </w:rPr>
+              <w:t xml:space="preserve">anche a </w:t>
+            </w:r>
+            <w:r>
+              <w:rPr>
+                <w:rFonts w:ascii="Palatino Linotype" w:hAnsi="Palatino Linotype"/>
+                <w:sz w:val="24"/>
+                <w:szCs w:val="24"/>
+              </w:rPr>
+              <w:t>loro di gesti</w:t>
+            </w:r>
+            <w:r>
+              <w:rPr>
+                <w:rFonts w:ascii="Palatino Linotype" w:hAnsi="Palatino Linotype"/>
+                <w:sz w:val="24"/>
+                <w:szCs w:val="24"/>
+              </w:rPr>
+              <w:t>rli</w:t>
+            </w:r>
+            <w:r>
+              <w:rPr>
+                <w:rFonts w:ascii="Palatino Linotype" w:hAnsi="Palatino Linotype"/>
+                <w:sz w:val="24"/>
+                <w:szCs w:val="24"/>
+              </w:rPr>
+              <w:t>.</w:t>
             </w:r>
           </w:p>
         </w:tc>
@@ -17534,7 +18110,7 @@
                 <w:sz w:val="24"/>
                 <w:szCs w:val="24"/>
               </w:rPr>
-              <w:t>Rappresenta la barra di navigazione presente nella parte alta dell’homepage, la quale aggrega diverse voci, che reindirizzano alle varie sezioni dell’applicativo.</w:t>
+              <w:t>Rappresenta la barra di navigazione presente nella parte alta dell’homepage, la quale aggrega diverse voci che reindirizzano alle varie sezioni dell’applicativo.</w:t>
             </w:r>
           </w:p>
         </w:tc>
@@ -17584,39 +18160,7 @@
                 <w:sz w:val="24"/>
                 <w:szCs w:val="24"/>
               </w:rPr>
-              <w:t>Rappresenta il tasto “read more”</w:t>
-            </w:r>
-            <w:r>
-              <w:rPr>
-                <w:rFonts w:ascii="Palatino Linotype" w:hAnsi="Palatino Linotype"/>
-                <w:sz w:val="24"/>
-                <w:szCs w:val="24"/>
-              </w:rPr>
-              <w:t>,</w:t>
-            </w:r>
-            <w:r>
-              <w:rPr>
-                <w:rFonts w:ascii="Palatino Linotype" w:hAnsi="Palatino Linotype"/>
-                <w:sz w:val="24"/>
-                <w:szCs w:val="24"/>
-              </w:rPr>
-              <w:t xml:space="preserve"> che si trova in basso a destra di ogni news</w:t>
-            </w:r>
-            <w:r>
-              <w:rPr>
-                <w:rFonts w:ascii="Palatino Linotype" w:hAnsi="Palatino Linotype"/>
-                <w:sz w:val="24"/>
-                <w:szCs w:val="24"/>
-              </w:rPr>
-              <w:t>,</w:t>
-            </w:r>
-            <w:r>
-              <w:rPr>
-                <w:rFonts w:ascii="Palatino Linotype" w:hAnsi="Palatino Linotype"/>
-                <w:sz w:val="24"/>
-                <w:szCs w:val="24"/>
-              </w:rPr>
-              <w:t xml:space="preserve"> e serve per rimandare alla singola news ovviamente.</w:t>
+              <w:t>Rappresenta il tasto “read more” che si trova in basso a destra di ogni news e serve per rimandare alla singola news ovviamente.</w:t>
             </w:r>
           </w:p>
         </w:tc>
@@ -18564,7 +19108,23 @@
                 <w:sz w:val="24"/>
                 <w:szCs w:val="24"/>
               </w:rPr>
-              <w:t xml:space="preserve">Rappresenta il tasto “Comment” che si trova nelle pagine delle news, alla fine dell’articolo, nel caso in cui l’utente si sia loggato. Questo tasto </w:t>
+              <w:t>Rappresenta il tasto “</w:t>
+            </w:r>
+            <w:r>
+              <w:rPr>
+                <w:rFonts w:ascii="Palatino Linotype" w:hAnsi="Palatino Linotype"/>
+                <w:sz w:val="24"/>
+                <w:szCs w:val="24"/>
+              </w:rPr>
+              <w:t>Add c</w:t>
+            </w:r>
+            <w:r>
+              <w:rPr>
+                <w:rFonts w:ascii="Palatino Linotype" w:hAnsi="Palatino Linotype"/>
+                <w:sz w:val="24"/>
+                <w:szCs w:val="24"/>
+              </w:rPr>
+              <w:t xml:space="preserve">omment” che si trova nelle pagine delle news, alla fine dell’articolo, nel caso in cui l’utente si sia loggato. Questo tasto </w:t>
             </w:r>
             <w:r>
               <w:rPr>
@@ -22040,29 +22600,54 @@
           <w:szCs w:val="26"/>
         </w:rPr>
         <w:lastRenderedPageBreak/>
-        <w:t>Modifica News</w:t>
-      </w:r>
-    </w:p>
-    <w:p>
-      <w:pPr>
-        <w:rPr>
-          <w:rFonts w:ascii="Palatino Linotype" w:hAnsi="Palatino Linotype"/>
-          <w:sz w:val="24"/>
-          <w:szCs w:val="24"/>
-        </w:rPr>
-      </w:pPr>
-      <w:r>
-        <w:rPr>
-          <w:rFonts w:ascii="Palatino Linotype" w:hAnsi="Palatino Linotype"/>
-          <w:sz w:val="24"/>
-          <w:szCs w:val="24"/>
-        </w:rPr>
-        <w:t>Diagrammi delle sequenze relativi all’operazione di modifica di una news da parte di un giornalista o di un amministratore.</w:t>
-      </w:r>
-    </w:p>
-    <w:p>
-      <w:pPr>
-        <w:jc w:val="center"/>
+        <w:t>Rimozione</w:t>
+      </w:r>
+      <w:r>
+        <w:rPr>
+          <w:rFonts w:ascii="Palatino Linotype" w:hAnsi="Palatino Linotype"/>
+          <w:b/>
+          <w:bCs/>
+          <w:sz w:val="26"/>
+          <w:szCs w:val="26"/>
+        </w:rPr>
+        <w:t xml:space="preserve"> News</w:t>
+      </w:r>
+    </w:p>
+    <w:p>
+      <w:pPr>
+        <w:rPr>
+          <w:rFonts w:ascii="Palatino Linotype" w:hAnsi="Palatino Linotype"/>
+          <w:sz w:val="24"/>
+          <w:szCs w:val="24"/>
+        </w:rPr>
+      </w:pPr>
+      <w:r>
+        <w:rPr>
+          <w:rFonts w:ascii="Palatino Linotype" w:hAnsi="Palatino Linotype"/>
+          <w:sz w:val="24"/>
+          <w:szCs w:val="24"/>
+        </w:rPr>
+        <w:t xml:space="preserve">Diagrammi delle sequenze relativi all’operazione di </w:t>
+      </w:r>
+      <w:r>
+        <w:rPr>
+          <w:rFonts w:ascii="Palatino Linotype" w:hAnsi="Palatino Linotype"/>
+          <w:sz w:val="24"/>
+          <w:szCs w:val="24"/>
+        </w:rPr>
+        <w:t>rimozione</w:t>
+      </w:r>
+      <w:r>
+        <w:rPr>
+          <w:rFonts w:ascii="Palatino Linotype" w:hAnsi="Palatino Linotype"/>
+          <w:sz w:val="24"/>
+          <w:szCs w:val="24"/>
+        </w:rPr>
+        <w:t xml:space="preserve"> di una news da parte di un giornalista o di un amministratore.</w:t>
+      </w:r>
+    </w:p>
+    <w:p>
+      <w:pPr>
         <w:rPr>
           <w:rFonts w:ascii="Palatino Linotype" w:hAnsi="Palatino Linotype"/>
           <w:sz w:val="24"/>
@@ -22077,10 +22662,10 @@
           <w:szCs w:val="24"/>
         </w:rPr>
         <w:drawing>
-          <wp:inline distT="0" distB="0" distL="0" distR="0" wp14:anchorId="1F92982B" wp14:editId="6701C0D1">
-            <wp:extent cx="6120130" cy="3166745"/>
-            <wp:effectExtent l="0" t="0" r="0" b="0"/>
-            <wp:docPr id="233250605" name="Immagine 19" descr="Immagine che contiene testo, diagramma, Diagramma, linea&#10;&#10;Descrizione generata automaticamente"/>
+          <wp:inline distT="0" distB="0" distL="0" distR="0" wp14:anchorId="5D5726AD" wp14:editId="58E881E8">
+            <wp:extent cx="6096813" cy="3154680"/>
+            <wp:effectExtent l="0" t="0" r="0" b="7620"/>
+            <wp:docPr id="1548181475" name="Immagine 1" descr="Immagine che contiene testo, diagramma, Diagramma, linea&#10;&#10;Descrizione generata automaticamente"/>
             <wp:cNvGraphicFramePr>
               <a:graphicFrameLocks xmlns:a="http://schemas.openxmlformats.org/drawingml/2006/main" noChangeAspect="1"/>
             </wp:cNvGraphicFramePr>
@@ -22088,11 +22673,11 @@
               <a:graphicData uri="http://schemas.openxmlformats.org/drawingml/2006/picture">
                 <pic:pic xmlns:pic="http://schemas.openxmlformats.org/drawingml/2006/picture">
                   <pic:nvPicPr>
-                    <pic:cNvPr id="233250605" name="Immagine 19" descr="Immagine che contiene testo, diagramma, Diagramma, linea&#10;&#10;Descrizione generata automaticamente"/>
+                    <pic:cNvPr id="1548181475" name="Immagine 1" descr="Immagine che contiene testo, diagramma, Diagramma, linea&#10;&#10;Descrizione generata automaticamente"/>
                     <pic:cNvPicPr/>
                   </pic:nvPicPr>
                   <pic:blipFill>
-                    <a:blip r:embed="rId37">
+                    <a:blip r:embed="rId39">
                       <a:extLst>
                         <a:ext uri="{28A0092B-C50C-407E-A947-70E740481C1C}">
                           <a14:useLocalDpi xmlns:a14="http://schemas.microsoft.com/office/drawing/2010/main" val="0"/>
@@ -22106,7 +22691,7 @@
                   <pic:spPr>
                     <a:xfrm>
                       <a:off x="0" y="0"/>
-                      <a:ext cx="6120130" cy="3166745"/>
+                      <a:ext cx="6098510" cy="3155558"/>
                     </a:xfrm>
                     <a:prstGeom prst="rect">
                       <a:avLst/>
@@ -22136,10 +22721,10 @@
           <w:szCs w:val="24"/>
         </w:rPr>
         <w:drawing>
-          <wp:inline distT="0" distB="0" distL="0" distR="0" wp14:anchorId="5993B004" wp14:editId="5352479F">
-            <wp:extent cx="6120130" cy="3148965"/>
-            <wp:effectExtent l="0" t="0" r="0" b="0"/>
-            <wp:docPr id="47078670" name="Immagine 20" descr="Immagine che contiene testo, diagramma, Diagramma, linea&#10;&#10;Descrizione generata automaticamente"/>
+          <wp:inline distT="0" distB="0" distL="0" distR="0" wp14:anchorId="3F332D4F" wp14:editId="03DAB32D">
+            <wp:extent cx="6073140" cy="3149362"/>
+            <wp:effectExtent l="0" t="0" r="3810" b="0"/>
+            <wp:docPr id="1806082005" name="Immagine 2" descr="Immagine che contiene testo, diagramma, Diagramma, linea&#10;&#10;Descrizione generata automaticamente"/>
             <wp:cNvGraphicFramePr>
               <a:graphicFrameLocks xmlns:a="http://schemas.openxmlformats.org/drawingml/2006/main" noChangeAspect="1"/>
             </wp:cNvGraphicFramePr>
@@ -22147,11 +22732,11 @@
               <a:graphicData uri="http://schemas.openxmlformats.org/drawingml/2006/picture">
                 <pic:pic xmlns:pic="http://schemas.openxmlformats.org/drawingml/2006/picture">
                   <pic:nvPicPr>
-                    <pic:cNvPr id="47078670" name="Immagine 20" descr="Immagine che contiene testo, diagramma, Diagramma, linea&#10;&#10;Descrizione generata automaticamente"/>
+                    <pic:cNvPr id="1806082005" name="Immagine 2" descr="Immagine che contiene testo, diagramma, Diagramma, linea&#10;&#10;Descrizione generata automaticamente"/>
                     <pic:cNvPicPr/>
                   </pic:nvPicPr>
                   <pic:blipFill>
-                    <a:blip r:embed="rId38">
+                    <a:blip r:embed="rId40">
                       <a:extLst>
                         <a:ext uri="{28A0092B-C50C-407E-A947-70E740481C1C}">
                           <a14:useLocalDpi xmlns:a14="http://schemas.microsoft.com/office/drawing/2010/main" val="0"/>
@@ -22165,7 +22750,7 @@
                   <pic:spPr>
                     <a:xfrm>
                       <a:off x="0" y="0"/>
-                      <a:ext cx="6120130" cy="3148965"/>
+                      <a:ext cx="6076702" cy="3151209"/>
                     </a:xfrm>
                     <a:prstGeom prst="rect">
                       <a:avLst/>
@@ -22177,6 +22762,15 @@
           </wp:inline>
         </w:drawing>
       </w:r>
+    </w:p>
+    <w:p>
+      <w:pPr>
+        <w:rPr>
+          <w:rFonts w:ascii="Palatino Linotype" w:hAnsi="Palatino Linotype"/>
+          <w:sz w:val="24"/>
+          <w:szCs w:val="24"/>
+        </w:rPr>
+      </w:pPr>
     </w:p>
     <w:p>
       <w:pPr>
@@ -22266,7 +22860,7 @@
                     <pic:cNvPicPr/>
                   </pic:nvPicPr>
                   <pic:blipFill>
-                    <a:blip r:embed="rId39">
+                    <a:blip r:embed="rId41">
                       <a:extLst>
                         <a:ext uri="{28A0092B-C50C-407E-A947-70E740481C1C}">
                           <a14:useLocalDpi xmlns:a14="http://schemas.microsoft.com/office/drawing/2010/main" val="0"/>
@@ -22431,6 +23025,15 @@
         </w:rPr>
         <w:t>miglioramenti in termini di qualità e complettezza delle specifiche del progetto.</w:t>
       </w:r>
+    </w:p>
+    <w:p>
+      <w:pPr>
+        <w:rPr>
+          <w:rFonts w:ascii="Palatino Linotype" w:hAnsi="Palatino Linotype"/>
+          <w:sz w:val="24"/>
+          <w:szCs w:val="24"/>
+        </w:rPr>
+      </w:pPr>
     </w:p>
     <w:p>
       <w:pPr>
@@ -24329,7 +24932,7 @@
           <w:sz w:val="24"/>
           <w:szCs w:val="24"/>
         </w:rPr>
-        <w:t>abbiamo bisogno di informazioni precise, che ci permetteranno di comprendere la “direzione” in cui andare con i prossimi sviluppi.</w:t>
+        <w:t>abbiamo bisogno di informazioni precise che ci permetteranno di comprendere la “direzione” in cui andare con i prossimi sviluppi.</w:t>
       </w:r>
     </w:p>
     <w:p>
@@ -26874,7 +27477,7 @@
             <wp:cNvGraphicFramePr/>
             <a:graphic xmlns:a="http://schemas.openxmlformats.org/drawingml/2006/main">
               <a:graphicData uri="http://schemas.openxmlformats.org/drawingml/2006/chart">
-                <c:chart xmlns:c="http://schemas.openxmlformats.org/drawingml/2006/chart" xmlns:r="http://schemas.openxmlformats.org/officeDocument/2006/relationships" r:id="rId40"/>
+                <c:chart xmlns:c="http://schemas.openxmlformats.org/drawingml/2006/chart" xmlns:r="http://schemas.openxmlformats.org/officeDocument/2006/relationships" r:id="rId42"/>
               </a:graphicData>
             </a:graphic>
           </wp:inline>
@@ -27022,6 +27625,14 @@
               </w:rPr>
               <w:t>Abbreviazione di “Formula 1”</w:t>
             </w:r>
+            <w:r>
+              <w:rPr>
+                <w:rFonts w:ascii="Palatino Linotype" w:hAnsi="Palatino Linotype"/>
+                <w:sz w:val="24"/>
+                <w:szCs w:val="24"/>
+              </w:rPr>
+              <w:t>.</w:t>
+            </w:r>
           </w:p>
         </w:tc>
       </w:tr>
@@ -27069,6 +27680,14 @@
                 <w:szCs w:val="24"/>
               </w:rPr>
               <w:t>Persona appassionata, e quindi molto informata, della Formula 1</w:t>
+            </w:r>
+            <w:r>
+              <w:rPr>
+                <w:rFonts w:ascii="Palatino Linotype" w:hAnsi="Palatino Linotype"/>
+                <w:sz w:val="24"/>
+                <w:szCs w:val="24"/>
+              </w:rPr>
+              <w:t>.</w:t>
             </w:r>
           </w:p>
         </w:tc>

</xml_diff>